<commit_message>
NS all models described
</commit_message>
<xml_diff>
--- a/documents/Assignment2Report_nagib.docx
+++ b/documents/Assignment2Report_nagib.docx
@@ -243,9 +243,9 @@
           <w:noProof/>
         </w:rPr>
         <w:drawing>
-          <wp:inline distT="0" distB="0" distL="0" distR="0" wp14:anchorId="4DA4D042" wp14:editId="230E74BF">
-            <wp:extent cx="4051004" cy="1412225"/>
-            <wp:effectExtent l="0" t="0" r="635" b="0"/>
+          <wp:inline distT="0" distB="0" distL="0" distR="0" wp14:anchorId="63DA570A" wp14:editId="260ADDDE">
+            <wp:extent cx="3647975" cy="1271724"/>
+            <wp:effectExtent l="0" t="0" r="0" b="0"/>
             <wp:docPr id="5" name="Picture 5" descr="https://adeshpande3.github.io/assets/Corgi3.png"/>
             <wp:cNvGraphicFramePr>
               <a:graphicFrameLocks xmlns:a="http://schemas.openxmlformats.org/drawingml/2006/main" noChangeAspect="1"/>
@@ -275,7 +275,7 @@
                   <pic:spPr bwMode="auto">
                     <a:xfrm>
                       <a:off x="0" y="0"/>
-                      <a:ext cx="4085700" cy="1424320"/>
+                      <a:ext cx="3687804" cy="1285609"/>
                     </a:xfrm>
                     <a:prstGeom prst="rect">
                       <a:avLst/>
@@ -303,18 +303,13 @@
         <w:t xml:space="preserve">Figure 1: </w:t>
       </w:r>
       <w:r>
-        <w:t>Computer vision vs our vision (</w:t>
-      </w:r>
-      <w:hyperlink r:id="rId10" w:history="1">
-        <w:r>
-          <w:rPr>
-            <w:rStyle w:val="Hyperlink"/>
-          </w:rPr>
-          <w:t>https://adeshpande3.github.io/adeshpande3.github.io/A-Beginner's-Guide-To-Understanding-Convolutional-Neural-Networks/</w:t>
-        </w:r>
-      </w:hyperlink>
-      <w:r>
-        <w:t xml:space="preserve">) </w:t>
+        <w:t xml:space="preserve">Computer vision vs our vision </w:t>
+      </w:r>
+      <w:r>
+        <w:t>[6]</w:t>
+      </w:r>
+      <w:r>
+        <w:t xml:space="preserve"> </w:t>
       </w:r>
     </w:p>
     <w:p>
@@ -449,37 +444,56 @@
         <w:ind w:left="720"/>
       </w:pPr>
       <w:r>
-        <w:t xml:space="preserve">Another variation of a multi-layer neural network that still utilizes convolutions in the heart but with a slight twist called “short-cuts” that addresses the vanishing gradient problem in a deep neural network and thereby allows build and construction of deeper networks. </w:t>
-      </w:r>
-      <w:r>
+        <w:t xml:space="preserve">Another variation of a multi-layer neural network that still utilizes convolutions in the heart but with a slight twist called “short-cuts” that addresses the vanishing gradient problem in a deep neural network and thereby allows build and construction of deeper networks. ResNets are able to understand even more complex features simply via the convent of a deeper network and ability to train deeper for longer. </w:t>
+      </w:r>
+    </w:p>
+    <w:p>
+      <w:pPr>
+        <w:pStyle w:val="AMIABodyText"/>
+        <w:rPr>
+          <w:b/>
+        </w:rPr>
+      </w:pPr>
+      <w:r>
+        <w:rPr>
+          <w:b/>
+        </w:rPr>
         <w:lastRenderedPageBreak/>
-        <w:t xml:space="preserve">ResNets are able to understand even more complex features simply via the convent of a deeper network and ability to train deeper for longer. </w:t>
+        <w:t>Background on SIFT</w:t>
+      </w:r>
+      <w:r>
+        <w:rPr>
+          <w:b/>
+        </w:rPr>
+        <w:t xml:space="preserve"> </w:t>
+      </w:r>
+      <w:r>
+        <w:rPr>
+          <w:b/>
+        </w:rPr>
+        <w:t xml:space="preserve">(Scale Invariant Feature Transformation) </w:t>
       </w:r>
     </w:p>
     <w:p>
       <w:pPr>
         <w:pStyle w:val="AMIABodyText"/>
-        <w:rPr>
-          <w:b/>
-        </w:rPr>
-      </w:pPr>
-      <w:r>
-        <w:rPr>
-          <w:b/>
-        </w:rPr>
-        <w:t>Background on SIFT</w:t>
-      </w:r>
-      <w:r>
-        <w:rPr>
-          <w:b/>
-        </w:rPr>
-        <w:t xml:space="preserve"> </w:t>
-      </w:r>
-      <w:r>
-        <w:rPr>
-          <w:b/>
-        </w:rPr>
-        <w:t xml:space="preserve">(Scale Invariant Feature Transformation) </w:t>
+      </w:pPr>
+      <w:r>
+        <w:t>There are several techniques to extract features from images such has Histogram of Gradients (</w:t>
+      </w:r>
+      <w:proofErr w:type="spellStart"/>
+      <w:r>
+        <w:t>HoG</w:t>
+      </w:r>
+      <w:proofErr w:type="spellEnd"/>
+      <w:r>
+        <w:t xml:space="preserve">), Binarizing and blurring, corner detection (Corner </w:t>
+      </w:r>
+      <w:r>
+        <w:t>Harris</w:t>
+      </w:r>
+      <w:r>
+        <w:t xml:space="preserve"> and corner peak) but by far the most widely used method is SIFT keypoint detector. </w:t>
       </w:r>
     </w:p>
     <w:p>
@@ -487,21 +501,32 @@
         <w:pStyle w:val="AMIABodyText"/>
       </w:pPr>
       <w:r>
-        <w:t>There are several techniques to extract features from images such has Histogram of Gradients (</w:t>
+        <w:t xml:space="preserve">Sift is effective due to the fact that it is able to detect/match features between images even if the scale, orientation, viewpoint, and illumination are different between images. </w:t>
+      </w:r>
+      <w:r>
+        <w:t xml:space="preserve">The SIFT algorithm takes a grayscale image and generates interest points (keypoints) from the image where the local gradient orientation histograms of the image intensities are collected and statistically summarized to produce a keypoint descriptor of the local image structure (Prof. Tony </w:t>
       </w:r>
       <w:proofErr w:type="spellStart"/>
       <w:r>
-        <w:t>HoG</w:t>
+        <w:t>Lindeberg</w:t>
       </w:r>
       <w:proofErr w:type="spellEnd"/>
       <w:r>
-        <w:t xml:space="preserve">), Binarizing and blurring, corner detection (Corner </w:t>
-      </w:r>
-      <w:r>
-        <w:t>Harris</w:t>
-      </w:r>
-      <w:r>
-        <w:t xml:space="preserve"> and corner peak) but by far the most widely used method is SIFT keypoint detector. </w:t>
+        <w:t xml:space="preserve">, 2012, </w:t>
+      </w:r>
+      <w:proofErr w:type="spellStart"/>
+      <w:r>
+        <w:t>Scholarpedia</w:t>
+      </w:r>
+      <w:proofErr w:type="spellEnd"/>
+      <w:r>
+        <w:t>, 7-5</w:t>
+      </w:r>
+      <w:r>
+        <w:t>:10491</w:t>
+      </w:r>
+      <w:r>
+        <w:t xml:space="preserve">). Typically, these statistics are gathered from a surrounding neighborhood of each keypoint. </w:t>
       </w:r>
     </w:p>
     <w:p>
@@ -509,67 +534,34 @@
         <w:pStyle w:val="AMIABodyText"/>
       </w:pPr>
       <w:r>
-        <w:t xml:space="preserve">Sift is effective due to the fact that it is able to detect/match features between images even if the scale, orientation, viewpoint, and illumination are different between images. </w:t>
-      </w:r>
-      <w:r>
-        <w:t xml:space="preserve">The SIFT algorithm takes a grayscale image and generates interest points (keypoints) from the image where the local gradient orientation histograms of the image intensities are collected and statistically summarized to produce a keypoint descriptor of the local image structure (Prof. Tony </w:t>
+        <w:t xml:space="preserve">We have opted to utilize a variation of SIFT (since it is a proprietary algorithm) called “Daisy feature extractor” which is available in the </w:t>
       </w:r>
       <w:proofErr w:type="spellStart"/>
       <w:r>
-        <w:t>Lindeberg</w:t>
+        <w:t>scikit</w:t>
       </w:r>
       <w:proofErr w:type="spellEnd"/>
       <w:r>
-        <w:t xml:space="preserve">, 2012, </w:t>
-      </w:r>
-      <w:proofErr w:type="spellStart"/>
-      <w:r>
-        <w:t>Scholarpedia</w:t>
-      </w:r>
-      <w:proofErr w:type="spellEnd"/>
-      <w:r>
-        <w:t>, 7-5</w:t>
-      </w:r>
-      <w:r>
-        <w:t>:10491</w:t>
-      </w:r>
-      <w:r>
-        <w:t xml:space="preserve">). Typically, these statistics are gathered from a surrounding neighborhood of each keypoint. </w:t>
+        <w:t xml:space="preserve"> image library. Once these descriptors from each image captured they can be utilized for image classification tasks as well as image matching. </w:t>
       </w:r>
     </w:p>
     <w:p>
       <w:pPr>
         <w:pStyle w:val="AMIABodyText"/>
-      </w:pPr>
-      <w:r>
-        <w:t xml:space="preserve">We have opted to utilize a variation of SIFT (since it is a proprietary algorithm) called “Daisy feature extractor” which is available in the </w:t>
-      </w:r>
-      <w:proofErr w:type="spellStart"/>
-      <w:r>
-        <w:t>scikit</w:t>
-      </w:r>
-      <w:proofErr w:type="spellEnd"/>
-      <w:r>
-        <w:t xml:space="preserve"> image library. Once these descriptors from each image captured they can be utilized for image classification tasks as well as image matching. </w:t>
+        <w:rPr>
+          <w:b/>
+        </w:rPr>
+      </w:pPr>
+      <w:r>
+        <w:rPr>
+          <w:b/>
+        </w:rPr>
+        <w:t>Background on Multi-Layer Neural Network</w:t>
       </w:r>
     </w:p>
     <w:p>
       <w:pPr>
         <w:pStyle w:val="AMIABodyText"/>
-        <w:rPr>
-          <w:b/>
-        </w:rPr>
-      </w:pPr>
-      <w:r>
-        <w:rPr>
-          <w:b/>
-        </w:rPr>
-        <w:t>Background on Multi-Layer Neural Network</w:t>
-      </w:r>
-    </w:p>
-    <w:p>
-      <w:pPr>
-        <w:pStyle w:val="AMIABodyText"/>
       </w:pPr>
       <w:r>
         <w:t xml:space="preserve">The key advantage of a multi-layer neural net is that is able to predict and model on any distribution of data and able to create non-linear decision boundaries. The figure below depicts a simple artificial neural net and also a multilayer neural net. </w:t>
@@ -593,9 +585,9 @@
           <w:noProof/>
         </w:rPr>
         <w:drawing>
-          <wp:inline distT="0" distB="0" distL="0" distR="0" wp14:anchorId="3CCBBE3D" wp14:editId="58E6DADC">
-            <wp:extent cx="2339163" cy="1152838"/>
-            <wp:effectExtent l="0" t="0" r="0" b="3175"/>
+          <wp:inline distT="0" distB="0" distL="0" distR="0" wp14:anchorId="3CCBBE3D" wp14:editId="2441BF02">
+            <wp:extent cx="1809550" cy="891822"/>
+            <wp:effectExtent l="0" t="0" r="0" b="0"/>
             <wp:docPr id="4" name="Picture 4" descr="http://ufldl.stanford.edu/tutorial/images/SingleNeuron.png"/>
             <wp:cNvGraphicFramePr>
               <a:graphicFrameLocks xmlns:a="http://schemas.openxmlformats.org/drawingml/2006/main" noChangeAspect="1"/>
@@ -605,6 +597,71 @@
                 <pic:pic xmlns:pic="http://schemas.openxmlformats.org/drawingml/2006/picture">
                   <pic:nvPicPr>
                     <pic:cNvPr id="0" name="Picture 5" descr="http://ufldl.stanford.edu/tutorial/images/SingleNeuron.png"/>
+                    <pic:cNvPicPr>
+                      <a:picLocks noChangeAspect="1" noChangeArrowheads="1"/>
+                    </pic:cNvPicPr>
+                  </pic:nvPicPr>
+                  <pic:blipFill>
+                    <a:blip r:embed="rId10">
+                      <a:extLst>
+                        <a:ext uri="{28A0092B-C50C-407E-A947-70E740481C1C}">
+                          <a14:useLocalDpi xmlns:a14="http://schemas.microsoft.com/office/drawing/2010/main" val="0"/>
+                        </a:ext>
+                      </a:extLst>
+                    </a:blip>
+                    <a:srcRect/>
+                    <a:stretch>
+                      <a:fillRect/>
+                    </a:stretch>
+                  </pic:blipFill>
+                  <pic:spPr bwMode="auto">
+                    <a:xfrm>
+                      <a:off x="0" y="0"/>
+                      <a:ext cx="1863820" cy="918568"/>
+                    </a:xfrm>
+                    <a:prstGeom prst="rect">
+                      <a:avLst/>
+                    </a:prstGeom>
+                    <a:noFill/>
+                    <a:ln>
+                      <a:noFill/>
+                    </a:ln>
+                  </pic:spPr>
+                </pic:pic>
+              </a:graphicData>
+            </a:graphic>
+          </wp:inline>
+        </w:drawing>
+      </w:r>
+      <w:r>
+        <w:fldChar w:fldCharType="end"/>
+      </w:r>
+      <w:r>
+        <w:fldChar w:fldCharType="begin"/>
+      </w:r>
+      <w:r>
+        <w:instrText xml:space="preserve"> INCLUDEPICTURE "http://ufldl.stanford.edu/tutorial/images/Network3322.png" \* MERGEFORMATINET </w:instrText>
+      </w:r>
+      <w:r>
+        <w:fldChar w:fldCharType="separate"/>
+      </w:r>
+      <w:r>
+        <w:rPr>
+          <w:noProof/>
+        </w:rPr>
+        <w:drawing>
+          <wp:inline distT="0" distB="0" distL="0" distR="0" wp14:anchorId="20B6F1C2" wp14:editId="7D365171">
+            <wp:extent cx="1982174" cy="1087654"/>
+            <wp:effectExtent l="0" t="0" r="0" b="5080"/>
+            <wp:docPr id="3" name="Picture 3" descr="http://ufldl.stanford.edu/tutorial/images/Network3322.png"/>
+            <wp:cNvGraphicFramePr>
+              <a:graphicFrameLocks xmlns:a="http://schemas.openxmlformats.org/drawingml/2006/main" noChangeAspect="1"/>
+            </wp:cNvGraphicFramePr>
+            <a:graphic xmlns:a="http://schemas.openxmlformats.org/drawingml/2006/main">
+              <a:graphicData uri="http://schemas.openxmlformats.org/drawingml/2006/picture">
+                <pic:pic xmlns:pic="http://schemas.openxmlformats.org/drawingml/2006/picture">
+                  <pic:nvPicPr>
+                    <pic:cNvPr id="0" name="Picture 1" descr="http://ufldl.stanford.edu/tutorial/images/Network3322.png"/>
                     <pic:cNvPicPr>
                       <a:picLocks noChangeAspect="1" noChangeArrowheads="1"/>
                     </pic:cNvPicPr>
@@ -625,7 +682,7 @@
                   <pic:spPr bwMode="auto">
                     <a:xfrm>
                       <a:off x="0" y="0"/>
-                      <a:ext cx="2386345" cy="1176091"/>
+                      <a:ext cx="2009400" cy="1102593"/>
                     </a:xfrm>
                     <a:prstGeom prst="rect">
                       <a:avLst/>
@@ -644,24 +701,86 @@
       <w:r>
         <w:fldChar w:fldCharType="end"/>
       </w:r>
-      <w:r>
-        <w:fldChar w:fldCharType="begin"/>
-      </w:r>
-      <w:r>
-        <w:instrText xml:space="preserve"> INCLUDEPICTURE "http://ufldl.stanford.edu/tutorial/images/Network3322.png" \* MERGEFORMATINET </w:instrText>
-      </w:r>
-      <w:r>
-        <w:fldChar w:fldCharType="separate"/>
-      </w:r>
-      <w:r>
-        <w:rPr>
+    </w:p>
+    <w:p>
+      <w:r>
+        <w:t xml:space="preserve"> </w:t>
+      </w:r>
+    </w:p>
+    <w:p>
+      <w:pPr>
+        <w:pStyle w:val="AMIABodyText"/>
+      </w:pPr>
+      <w:r>
+        <w:t>Figure 2</w:t>
+      </w:r>
+      <w:r>
+        <w:t xml:space="preserve">: Stanford University depiction of a generic feedforward multi-layer neural network. </w:t>
+      </w:r>
+    </w:p>
+    <w:p>
+      <w:pPr>
+        <w:pStyle w:val="AMIABodyText"/>
+      </w:pPr>
+      <w:r>
+        <w:br/>
+        <w:t xml:space="preserve">The key concepts of a neural nets are the inputs, neurons, the weights and bias terms, the output/activation function, and the optimization function (gradient descent/backpropagation). </w:t>
+      </w:r>
+      <w:r>
+        <w:t>Each circle</w:t>
+      </w:r>
+      <w:r>
+        <w:t xml:space="preserve"> depicted in the image above is a single neuron or a computation unit which takes in the input (x1, x2, x3, and the bias unit) and outputs some new x via an activation function. The output from one neuron is then passed onto (feed forward) to the next layer of neurons which in turn carries out a similar exercise of applying an activation function. </w:t>
+      </w:r>
+      <w:r>
+        <w:t xml:space="preserve">Often layers are fully connected to each other and these layers are called dense layers. </w:t>
+      </w:r>
+    </w:p>
+    <w:p>
+      <w:pPr>
+        <w:pStyle w:val="AMIABodyText"/>
+      </w:pPr>
+      <w:r>
+        <w:t>There are several activation functions that are in practice but for our exercise we have opted to utilize a Rectified Linear Function (ReLU)</w:t>
+      </w:r>
+      <w:r>
+        <w:t xml:space="preserve"> in all our cases</w:t>
+      </w:r>
+      <w:r>
+        <w:t>. Recent research suggests that ReLU activations perform better in deep neural networks wh</w:t>
+      </w:r>
+      <w:r>
+        <w:t>en compared to</w:t>
+      </w:r>
+      <w:r>
+        <w:t xml:space="preserve"> its counterparts (UFLDF Tutorial on multilayer neural network – Stanford University)</w:t>
+      </w:r>
+      <w:r>
+        <w:t xml:space="preserve">. </w:t>
+      </w:r>
+      <w:r>
+        <w:t>The formula that runs through each of the neurons in our case can be summarized below (where n is the number of x inputs and f is the activation function) -</w:t>
+      </w:r>
+    </w:p>
+    <w:p>
+      <w:pPr>
+        <w:pStyle w:val="AMIABodyText"/>
+        <w:jc w:val="center"/>
+        <w:rPr>
+          <w:b/>
+        </w:rPr>
+      </w:pPr>
+      <w:r>
+        <w:rPr>
+          <w:b/>
           <w:noProof/>
         </w:rPr>
+        <w:lastRenderedPageBreak/>
         <w:drawing>
-          <wp:inline distT="0" distB="0" distL="0" distR="0" wp14:anchorId="20B6F1C2" wp14:editId="746F9BE2">
-            <wp:extent cx="2434855" cy="1336049"/>
-            <wp:effectExtent l="0" t="0" r="3810" b="0"/>
-            <wp:docPr id="3" name="Picture 3" descr="http://ufldl.stanford.edu/tutorial/images/Network3322.png"/>
+          <wp:inline distT="0" distB="0" distL="0" distR="0" wp14:anchorId="4FD35BE5" wp14:editId="36F19F8C">
+            <wp:extent cx="2062716" cy="671766"/>
+            <wp:effectExtent l="0" t="0" r="0" b="1905"/>
+            <wp:docPr id="1" name="Picture 1"/>
             <wp:cNvGraphicFramePr>
               <a:graphicFrameLocks xmlns:a="http://schemas.openxmlformats.org/drawingml/2006/main" noChangeAspect="1"/>
             </wp:cNvGraphicFramePr>
@@ -669,36 +788,23 @@
               <a:graphicData uri="http://schemas.openxmlformats.org/drawingml/2006/picture">
                 <pic:pic xmlns:pic="http://schemas.openxmlformats.org/drawingml/2006/picture">
                   <pic:nvPicPr>
-                    <pic:cNvPr id="0" name="Picture 1" descr="http://ufldl.stanford.edu/tutorial/images/Network3322.png"/>
-                    <pic:cNvPicPr>
-                      <a:picLocks noChangeAspect="1" noChangeArrowheads="1"/>
-                    </pic:cNvPicPr>
+                    <pic:cNvPr id="1" name=""/>
+                    <pic:cNvPicPr/>
                   </pic:nvPicPr>
                   <pic:blipFill>
-                    <a:blip r:embed="rId12">
-                      <a:extLst>
-                        <a:ext uri="{28A0092B-C50C-407E-A947-70E740481C1C}">
-                          <a14:useLocalDpi xmlns:a14="http://schemas.microsoft.com/office/drawing/2010/main" val="0"/>
-                        </a:ext>
-                      </a:extLst>
-                    </a:blip>
-                    <a:srcRect/>
+                    <a:blip r:embed="rId12"/>
                     <a:stretch>
                       <a:fillRect/>
                     </a:stretch>
                   </pic:blipFill>
-                  <pic:spPr bwMode="auto">
+                  <pic:spPr>
                     <a:xfrm>
                       <a:off x="0" y="0"/>
-                      <a:ext cx="2460162" cy="1349935"/>
+                      <a:ext cx="2110452" cy="687312"/>
                     </a:xfrm>
                     <a:prstGeom prst="rect">
                       <a:avLst/>
                     </a:prstGeom>
-                    <a:noFill/>
-                    <a:ln>
-                      <a:noFill/>
-                    </a:ln>
                   </pic:spPr>
                 </pic:pic>
               </a:graphicData>
@@ -706,108 +812,50 @@
           </wp:inline>
         </w:drawing>
       </w:r>
-      <w:r>
-        <w:fldChar w:fldCharType="end"/>
-      </w:r>
-    </w:p>
-    <w:p>
-      <w:r>
-        <w:t xml:space="preserve"> </w:t>
-      </w:r>
     </w:p>
     <w:p>
       <w:pPr>
         <w:pStyle w:val="AMIABodyText"/>
       </w:pPr>
       <w:r>
-        <w:t>Figure 2</w:t>
-      </w:r>
-      <w:r>
-        <w:t xml:space="preserve">: Stanford University depiction of a generic feedforward multi-layer neural network. </w:t>
-      </w:r>
-    </w:p>
-    <w:p>
-      <w:pPr>
-        <w:pStyle w:val="AMIABodyText"/>
-      </w:pPr>
-      <w:r>
-        <w:br/>
-        <w:t xml:space="preserve">The key concepts of a neural nets are the inputs, neurons, the weights and bias terms, the output/activation function, and the optimization function (gradient descent/backpropagation). </w:t>
-      </w:r>
-      <w:r>
-        <w:t>Each circle</w:t>
-      </w:r>
-      <w:r>
-        <w:t xml:space="preserve"> depicted in the image above is a single neuron or a computation unit which takes in the input (x1, x2, x3, and the bias unit) and outputs some new x via an activation function. The output from one neuron is then passed onto (feed forward) to the next layer of neurons which in turn carries out a similar exercise of applying an activation function. </w:t>
-      </w:r>
-      <w:r>
-        <w:t xml:space="preserve">Often layers are fully connected to each other and these layers are called dense layers. </w:t>
-      </w:r>
-    </w:p>
-    <w:p>
-      <w:pPr>
-        <w:pStyle w:val="AMIABodyText"/>
-      </w:pPr>
-      <w:r>
-        <w:t>There are several activation functions that are in practice but for our exercise we have opted to utilize a Rectified Linear Function (</w:t>
-      </w:r>
-      <w:proofErr w:type="spellStart"/>
-      <w:r>
-        <w:t>ReLU</w:t>
-      </w:r>
-      <w:proofErr w:type="spellEnd"/>
-      <w:r>
-        <w:t>)</w:t>
-      </w:r>
-      <w:r>
-        <w:t xml:space="preserve"> in all our cases</w:t>
-      </w:r>
-      <w:r>
-        <w:t xml:space="preserve">. Recent research suggests that </w:t>
-      </w:r>
-      <w:proofErr w:type="spellStart"/>
-      <w:r>
-        <w:t>ReLU</w:t>
-      </w:r>
-      <w:proofErr w:type="spellEnd"/>
-      <w:r>
-        <w:t xml:space="preserve"> activations perform better in deep neural networks wh</w:t>
-      </w:r>
-      <w:r>
-        <w:t>en compared to</w:t>
-      </w:r>
-      <w:r>
-        <w:t xml:space="preserve"> its counterparts (UFLDF Tutorial on multilayer neural network – Stanford University)</w:t>
-      </w:r>
-      <w:r>
-        <w:t xml:space="preserve">. </w:t>
-      </w:r>
-      <w:r>
-        <w:t xml:space="preserve">The formula that runs through each </w:t>
-      </w:r>
-      <w:r>
-        <w:lastRenderedPageBreak/>
-        <w:t>of the neurons in our case can be summarized below (where n is the number of x inputs and f is the activation function) -</w:t>
+        <w:t>Optimizations in a neural network is carried out with gradient descent ho</w:t>
+      </w:r>
+      <w:r>
+        <w:t>wever, there are several layers within a deep neural network therefore we</w:t>
+      </w:r>
+      <w:r>
+        <w:t xml:space="preserve"> utilized </w:t>
+      </w:r>
+      <w:r>
+        <w:t>backpropagation to optimize the weights within the network. Backpropagation simply put, allows the easy calculation of the partial derivatives</w:t>
+      </w:r>
+      <w:r>
+        <w:t xml:space="preserve"> of the cost functions for each</w:t>
+      </w:r>
+      <w:r>
+        <w:t xml:space="preserve"> layer. </w:t>
+      </w:r>
+      <w:r>
+        <w:t>The chain rule allows easy calculation of the derivat</w:t>
+      </w:r>
+      <w:r>
+        <w:t xml:space="preserve">ive of the overall cost function ((UFLDF Tutorial on multilayer neural network – Stanford University). The formula of the overall cost function for the network is outlined below. </w:t>
       </w:r>
     </w:p>
     <w:p>
       <w:pPr>
         <w:pStyle w:val="AMIABodyText"/>
         <w:jc w:val="center"/>
-        <w:rPr>
-          <w:b/>
-        </w:rPr>
-      </w:pPr>
-      <w:r>
-        <w:rPr>
-          <w:b/>
+      </w:pPr>
+      <w:r>
+        <w:rPr>
           <w:noProof/>
         </w:rPr>
         <w:drawing>
-          <wp:inline distT="0" distB="0" distL="0" distR="0" wp14:anchorId="4FD35BE5" wp14:editId="36F19F8C">
-            <wp:extent cx="2062716" cy="671766"/>
-            <wp:effectExtent l="0" t="0" r="0" b="1905"/>
-            <wp:docPr id="1" name="Picture 1"/>
+          <wp:inline distT="0" distB="0" distL="0" distR="0" wp14:anchorId="6FC880DA" wp14:editId="26337499">
+            <wp:extent cx="2847975" cy="1064466"/>
+            <wp:effectExtent l="0" t="0" r="0" b="2540"/>
+            <wp:docPr id="6" name="Picture 6"/>
             <wp:cNvGraphicFramePr>
               <a:graphicFrameLocks xmlns:a="http://schemas.openxmlformats.org/drawingml/2006/main" noChangeAspect="1"/>
             </wp:cNvGraphicFramePr>
@@ -827,81 +875,6 @@
                   <pic:spPr>
                     <a:xfrm>
                       <a:off x="0" y="0"/>
-                      <a:ext cx="2110452" cy="687312"/>
-                    </a:xfrm>
-                    <a:prstGeom prst="rect">
-                      <a:avLst/>
-                    </a:prstGeom>
-                  </pic:spPr>
-                </pic:pic>
-              </a:graphicData>
-            </a:graphic>
-          </wp:inline>
-        </w:drawing>
-      </w:r>
-    </w:p>
-    <w:p>
-      <w:pPr>
-        <w:pStyle w:val="AMIABodyText"/>
-      </w:pPr>
-      <w:r>
-        <w:t>Optimizations in a neural network is carried out with gradient descent ho</w:t>
-      </w:r>
-      <w:r>
-        <w:t>wever, there are several layers within a deep neural network therefore we</w:t>
-      </w:r>
-      <w:r>
-        <w:t xml:space="preserve"> utilized </w:t>
-      </w:r>
-      <w:r>
-        <w:t>backpropagation to optimize the weights within the network. Backpropagation simply put, allows the easy calculation of the partial derivatives</w:t>
-      </w:r>
-      <w:r>
-        <w:t xml:space="preserve"> of the cost functions for each</w:t>
-      </w:r>
-      <w:r>
-        <w:t xml:space="preserve"> layer. </w:t>
-      </w:r>
-      <w:r>
-        <w:t>The chain rule allows easy calculation of the derivat</w:t>
-      </w:r>
-      <w:r>
-        <w:t xml:space="preserve">ive of the overall cost function ((UFLDF Tutorial on multilayer neural network – Stanford University). The formula of the overall cost function for the network is outlined below. </w:t>
-      </w:r>
-    </w:p>
-    <w:p>
-      <w:pPr>
-        <w:pStyle w:val="AMIABodyText"/>
-        <w:jc w:val="center"/>
-      </w:pPr>
-      <w:r>
-        <w:rPr>
-          <w:noProof/>
-        </w:rPr>
-        <w:drawing>
-          <wp:inline distT="0" distB="0" distL="0" distR="0" wp14:anchorId="6FC880DA" wp14:editId="26337499">
-            <wp:extent cx="2847975" cy="1064466"/>
-            <wp:effectExtent l="0" t="0" r="0" b="2540"/>
-            <wp:docPr id="6" name="Picture 6"/>
-            <wp:cNvGraphicFramePr>
-              <a:graphicFrameLocks xmlns:a="http://schemas.openxmlformats.org/drawingml/2006/main" noChangeAspect="1"/>
-            </wp:cNvGraphicFramePr>
-            <a:graphic xmlns:a="http://schemas.openxmlformats.org/drawingml/2006/main">
-              <a:graphicData uri="http://schemas.openxmlformats.org/drawingml/2006/picture">
-                <pic:pic xmlns:pic="http://schemas.openxmlformats.org/drawingml/2006/picture">
-                  <pic:nvPicPr>
-                    <pic:cNvPr id="1" name=""/>
-                    <pic:cNvPicPr/>
-                  </pic:nvPicPr>
-                  <pic:blipFill>
-                    <a:blip r:embed="rId14"/>
-                    <a:stretch>
-                      <a:fillRect/>
-                    </a:stretch>
-                  </pic:blipFill>
-                  <pic:spPr>
-                    <a:xfrm>
-                      <a:off x="0" y="0"/>
                       <a:ext cx="2885455" cy="1078475"/>
                     </a:xfrm>
                     <a:prstGeom prst="rect">
@@ -1043,9 +1016,9 @@
         </w:rPr>
         <w:lastRenderedPageBreak/>
         <w:drawing>
-          <wp:inline distT="0" distB="0" distL="0" distR="0" wp14:anchorId="098A4C52" wp14:editId="64651500">
-            <wp:extent cx="2522750" cy="1015036"/>
-            <wp:effectExtent l="0" t="0" r="5080" b="1270"/>
+          <wp:inline distT="0" distB="0" distL="0" distR="0" wp14:anchorId="098A4C52" wp14:editId="6B06F67F">
+            <wp:extent cx="2252311" cy="906224"/>
+            <wp:effectExtent l="0" t="0" r="0" b="0"/>
             <wp:docPr id="7" name="Picture 7"/>
             <wp:cNvGraphicFramePr>
               <a:graphicFrameLocks xmlns:a="http://schemas.openxmlformats.org/drawingml/2006/main" noChangeAspect="1"/>
@@ -1058,7 +1031,7 @@
                     <pic:cNvPicPr/>
                   </pic:nvPicPr>
                   <pic:blipFill>
-                    <a:blip r:embed="rId15"/>
+                    <a:blip r:embed="rId14"/>
                     <a:stretch>
                       <a:fillRect/>
                     </a:stretch>
@@ -1066,7 +1039,7 @@
                   <pic:spPr>
                     <a:xfrm>
                       <a:off x="0" y="0"/>
-                      <a:ext cx="2549908" cy="1025963"/>
+                      <a:ext cx="2280398" cy="917525"/>
                     </a:xfrm>
                     <a:prstGeom prst="rect">
                       <a:avLst/>
@@ -1152,7 +1125,7 @@
                     <pic:cNvPicPr/>
                   </pic:nvPicPr>
                   <pic:blipFill>
-                    <a:blip r:embed="rId16"/>
+                    <a:blip r:embed="rId15"/>
                     <a:stretch>
                       <a:fillRect/>
                     </a:stretch>
@@ -1356,11 +1329,11 @@
             </w:r>
             <w:proofErr w:type="spellEnd"/>
             <w:r>
-              <w:t xml:space="preserve">, Jimmy Ba. In Simple </w:t>
+              <w:t xml:space="preserve">, Jimmy Ba. In Simple terms it is a memory efficient stochastic gradient descent </w:t>
             </w:r>
             <w:r>
               <w:lastRenderedPageBreak/>
-              <w:t xml:space="preserve">terms it is a memory efficient stochastic gradient descent algorithm that is suitable for problem space where there are large data and parameter numbers and also suitable to noisy and sparse gradients. </w:t>
+              <w:t xml:space="preserve">algorithm that is suitable for problem space where there are large data and parameter numbers and also suitable to noisy and sparse gradients. </w:t>
             </w:r>
           </w:p>
         </w:tc>
@@ -1627,13 +1600,8 @@
             <w:tcW w:w="1701" w:type="dxa"/>
           </w:tcPr>
           <w:p>
-            <w:proofErr w:type="spellStart"/>
-            <w:r>
-              <w:t>ReLU</w:t>
-            </w:r>
-            <w:proofErr w:type="spellEnd"/>
-            <w:r>
-              <w:t>, SoftMax</w:t>
+            <w:r>
+              <w:t>ReLU, SoftMax</w:t>
             </w:r>
           </w:p>
         </w:tc>
@@ -1643,15 +1611,7 @@
           </w:tcPr>
           <w:p>
             <w:r>
-              <w:t xml:space="preserve">All </w:t>
-            </w:r>
-            <w:proofErr w:type="spellStart"/>
-            <w:r>
-              <w:t>ReLU</w:t>
-            </w:r>
-            <w:proofErr w:type="spellEnd"/>
-            <w:r>
-              <w:t xml:space="preserve"> activations except the final output layer using a SoftMax</w:t>
+              <w:t>All ReLU activations except the final output layer using a SoftMax</w:t>
             </w:r>
           </w:p>
         </w:tc>
@@ -1705,13 +1665,7 @@
     <w:p/>
     <w:p>
       <w:r>
-        <w:t xml:space="preserve">The diagram </w:t>
-      </w:r>
-      <w:r>
-        <w:t>below (figure 5)</w:t>
-      </w:r>
-      <w:r>
-        <w:t xml:space="preserve"> indicates after 50 epochs the F1 and accuracy on training data at 85% (approx.) with the eval</w:t>
+        <w:t>The diagram below (figure 5) indicates after 50 epochs the F1 and accuracy on training data at 85% (approx.) with the eval</w:t>
       </w:r>
       <w:r>
         <w:t>uation</w:t>
@@ -1737,9 +1691,9 @@
         </w:rPr>
         <w:lastRenderedPageBreak/>
         <w:drawing>
-          <wp:inline distT="0" distB="0" distL="0" distR="0" wp14:anchorId="68E850F6" wp14:editId="5F2649C3">
-            <wp:extent cx="4408623" cy="1624031"/>
-            <wp:effectExtent l="0" t="0" r="0" b="1905"/>
+          <wp:inline distT="0" distB="0" distL="0" distR="0" wp14:anchorId="68E850F6" wp14:editId="5946033E">
+            <wp:extent cx="3763478" cy="1386375"/>
+            <wp:effectExtent l="0" t="0" r="0" b="0"/>
             <wp:docPr id="10" name="Picture 10"/>
             <wp:cNvGraphicFramePr>
               <a:graphicFrameLocks xmlns:a="http://schemas.openxmlformats.org/drawingml/2006/main" noChangeAspect="1"/>
@@ -1752,7 +1706,7 @@
                     <pic:cNvPicPr/>
                   </pic:nvPicPr>
                   <pic:blipFill>
-                    <a:blip r:embed="rId17"/>
+                    <a:blip r:embed="rId16"/>
                     <a:stretch>
                       <a:fillRect/>
                     </a:stretch>
@@ -1760,7 +1714,7 @@
                   <pic:spPr>
                     <a:xfrm>
                       <a:off x="0" y="0"/>
-                      <a:ext cx="4422055" cy="1628979"/>
+                      <a:ext cx="3798569" cy="1399302"/>
                     </a:xfrm>
                     <a:prstGeom prst="rect">
                       <a:avLst/>
@@ -1903,9 +1857,9 @@
           <w:lang w:val="en-US"/>
         </w:rPr>
         <w:drawing>
-          <wp:inline distT="0" distB="0" distL="0" distR="0" wp14:anchorId="16441795" wp14:editId="64AF10A5">
-            <wp:extent cx="2734236" cy="1050294"/>
-            <wp:effectExtent l="0" t="0" r="0" b="3810"/>
+          <wp:inline distT="0" distB="0" distL="0" distR="0" wp14:anchorId="16441795" wp14:editId="0E441FBC">
+            <wp:extent cx="2367815" cy="909542"/>
+            <wp:effectExtent l="0" t="0" r="0" b="5080"/>
             <wp:docPr id="13" name="Picture 13"/>
             <wp:cNvGraphicFramePr>
               <a:graphicFrameLocks xmlns:a="http://schemas.openxmlformats.org/drawingml/2006/main" noChangeAspect="1"/>
@@ -1918,7 +1872,7 @@
                     <pic:cNvPicPr/>
                   </pic:nvPicPr>
                   <pic:blipFill>
-                    <a:blip r:embed="rId18"/>
+                    <a:blip r:embed="rId17"/>
                     <a:stretch>
                       <a:fillRect/>
                     </a:stretch>
@@ -1926,7 +1880,7 @@
                   <pic:spPr>
                     <a:xfrm>
                       <a:off x="0" y="0"/>
-                      <a:ext cx="2749680" cy="1056227"/>
+                      <a:ext cx="2390040" cy="918079"/>
                     </a:xfrm>
                     <a:prstGeom prst="rect">
                       <a:avLst/>
@@ -2007,14 +1961,14 @@
         <w:rPr>
           <w:lang w:val="en-US"/>
         </w:rPr>
-        <w:t xml:space="preserve"> X it is also important to make sure the dimensions match up during the shortcut connection so that the output Y and the residual X can be added up (X + Y) before </w:t>
+        <w:t xml:space="preserve"> X it is also important to make sure the dimensions match up during the shortcut connection so that the output Y and the residual X can be added up (X + Y) before applying an activation function. For this reason, ResNets typically involve using an intermediate convolution layer (depicted in gray) to match the dimensionality of the output from the prior </w:t>
       </w:r>
       <w:r>
         <w:rPr>
           <w:lang w:val="en-US"/>
         </w:rPr>
         <w:lastRenderedPageBreak/>
-        <w:t xml:space="preserve">applying an activation function. For this reason, ResNets typically involve using an intermediate convolution layer (depicted in gray) to match the dimensionality of the output from the prior convolution layers. By passing in the residuals via the skip connections the network solves the problem of vanishing gradients. Other than the vanishing gradient solution ResNets also improves and encourages feature reuse and thereby achieves high parameter efficiency. </w:t>
+        <w:t xml:space="preserve">convolution layers. By passing in the residuals via the skip connections the network solves the problem of vanishing gradients. Other than the vanishing gradient solution ResNets also improves and encourages feature reuse and thereby achieves high parameter efficiency. </w:t>
       </w:r>
       <w:r>
         <w:rPr>
@@ -2089,7 +2043,7 @@
                     <pic:cNvPicPr/>
                   </pic:nvPicPr>
                   <pic:blipFill>
-                    <a:blip r:embed="rId19"/>
+                    <a:blip r:embed="rId18"/>
                     <a:stretch>
                       <a:fillRect/>
                     </a:stretch>
@@ -2211,70 +2165,13 @@
         <w:jc w:val="left"/>
       </w:pPr>
       <w:r>
-        <w:t>Similar to our ConvNet we have</w:t>
-      </w:r>
-      <w:r>
-        <w:t xml:space="preserve"> opted to start with </w:t>
+        <w:t xml:space="preserve">Similar to our ConvNet we have opted to start with </w:t>
       </w:r>
       <w:r>
         <w:t>16 filters</w:t>
       </w:r>
       <w:r>
-        <w:t xml:space="preserve"> of</w:t>
-      </w:r>
-      <w:r>
-        <w:t xml:space="preserve"> 3x3 kernel convolution and </w:t>
-      </w:r>
-      <w:r>
-        <w:t>double the filter size (32, 64</w:t>
-      </w:r>
-      <w:r>
-        <w:t xml:space="preserve">) and at </w:t>
-      </w:r>
-      <w:r>
-        <w:t>stack within the network</w:t>
-      </w:r>
-      <w:r>
-        <w:t>. This results i</w:t>
-      </w:r>
-      <w:r>
-        <w:t>n output shapes of dimensions 32x32</w:t>
-      </w:r>
-      <w:r>
-        <w:t>x</w:t>
-      </w:r>
-      <w:r>
-        <w:t>16</w:t>
-      </w:r>
-      <w:r>
-        <w:t xml:space="preserve">, </w:t>
-      </w:r>
-      <w:r>
-        <w:t>16</w:t>
-      </w:r>
-      <w:r>
-        <w:t>x</w:t>
-      </w:r>
-      <w:r>
-        <w:t>16x32</w:t>
-      </w:r>
-      <w:r>
-        <w:t xml:space="preserve">, </w:t>
-      </w:r>
-      <w:r>
-        <w:t>8x8</w:t>
-      </w:r>
-      <w:r>
-        <w:t>x</w:t>
-      </w:r>
-      <w:r>
-        <w:t>64</w:t>
-      </w:r>
-      <w:r>
-        <w:t xml:space="preserve"> feature space. The clear effect </w:t>
-      </w:r>
-      <w:r>
-        <w:t xml:space="preserve">of </w:t>
+        <w:t xml:space="preserve"> of 3x3 kernel convolution and double the filter size (32, 64) and at stack within the network. This results in output shapes of dimensions 32x32x16, 16x16x32, 8x8x64 feature space. The clear effect of </w:t>
       </w:r>
       <w:proofErr w:type="spellStart"/>
       <w:r>
@@ -2282,10 +2179,7 @@
       </w:r>
       <w:proofErr w:type="spellEnd"/>
       <w:r>
-        <w:t xml:space="preserve"> at each stack and the subsequent depth increase allows</w:t>
-      </w:r>
-      <w:r>
-        <w:t xml:space="preserve"> the network to learn m</w:t>
+        <w:t xml:space="preserve"> at each stack and the subsequent depth increase allows the network to learn m</w:t>
       </w:r>
       <w:r>
         <w:t xml:space="preserve">ore complex low-level features similar to the ConvNet. The final output layer </w:t>
@@ -2312,15 +2206,7 @@
         <w:jc w:val="left"/>
       </w:pPr>
       <w:r>
-        <w:t xml:space="preserve">The beauty of the ResNet is the fact that we can build deep networks without the fear of the vanishing gradient problem. Ideally, the network is meant to include additional </w:t>
-      </w:r>
-      <w:proofErr w:type="spellStart"/>
-      <w:r>
-        <w:t>resblocks</w:t>
-      </w:r>
-      <w:proofErr w:type="spellEnd"/>
-      <w:r>
-        <w:t xml:space="preserve"> and perhaps we can trial with multiple dense layer. However, even with this shallow setup, our network still contains a total of 14 convolutions. We have opted to design a shallow network to allow the network to train on a CPU with a minimal number of epochs. </w:t>
+        <w:t xml:space="preserve">The beauty of the ResNet is the fact that we can build deep networks without the fear of the vanishing gradient problem. Ideally, the network is meant to include additional resblocks and perhaps we can trial with multiple dense layer. However, even with this shallow setup, our network still contains a total of 14 convolutions. We have opted to design a shallow network to allow the network to train on a CPU with a minimal number of epochs. </w:t>
       </w:r>
     </w:p>
     <w:p>
@@ -2361,30 +2247,20 @@
         <w:pStyle w:val="AMIABodyText"/>
       </w:pPr>
       <w:r>
-        <w:t xml:space="preserve">ResNets just like CNNs have several parameters to train. The same exact challenges for optimisation on a CPU remains. The unique situation with ResNet however, comes in the form of </w:t>
+        <w:t xml:space="preserve">ResNets just like CNNs have several parameters to train. The same exact challenges for optimisation on a CPU remains. The unique situation with ResNet however, comes in the form of number of stacks and the number of resblocks that yields better results. </w:t>
+      </w:r>
+      <w:r>
+        <w:t xml:space="preserve">The original authors of ResNet utilised Batch Normalisation over dropouts but in our </w:t>
+      </w:r>
+      <w:r>
+        <w:t>case, we</w:t>
+      </w:r>
+      <w:r>
+        <w:t xml:space="preserve"> have opted to keep the </w:t>
       </w:r>
       <w:r>
         <w:lastRenderedPageBreak/>
-        <w:t xml:space="preserve">number of stacks and the number of </w:t>
-      </w:r>
-      <w:proofErr w:type="spellStart"/>
-      <w:r>
-        <w:t>resblocks</w:t>
-      </w:r>
-      <w:proofErr w:type="spellEnd"/>
-      <w:r>
-        <w:t xml:space="preserve"> that yields better results. </w:t>
-      </w:r>
-      <w:r>
-        <w:t xml:space="preserve">The original authors of ResNet utilised Batch Normalisation over dropouts but in our </w:t>
-      </w:r>
-      <w:proofErr w:type="gramStart"/>
-      <w:r>
-        <w:t>case</w:t>
-      </w:r>
-      <w:proofErr w:type="gramEnd"/>
-      <w:r>
-        <w:t xml:space="preserve"> we have opted to keep the design similar to the CNN for a more direct comparison and carried out our dropouts after each stack. The following table outlines the various hyper parameters that are available with ResNets and our chosen setup. </w:t>
+        <w:t xml:space="preserve">design similar to the CNN for a more direct comparison and carried out our dropouts after each stack. The following table outlines the various hyper parameters that are available with ResNets and our chosen setup. </w:t>
       </w:r>
     </w:p>
     <w:tbl>
@@ -2482,13 +2358,8 @@
           </w:tcPr>
           <w:p>
             <w:r>
-              <w:t xml:space="preserve">6 </w:t>
-            </w:r>
-            <w:proofErr w:type="spellStart"/>
-            <w:r>
-              <w:t>resblocks</w:t>
-            </w:r>
-            <w:proofErr w:type="spellEnd"/>
+              <w:t>6 resblocks</w:t>
+            </w:r>
           </w:p>
         </w:tc>
         <w:tc>
@@ -2497,15 +2368,7 @@
           </w:tcPr>
           <w:p>
             <w:r>
-              <w:t xml:space="preserve">2 </w:t>
-            </w:r>
-            <w:proofErr w:type="spellStart"/>
-            <w:r>
-              <w:t>resblocks</w:t>
-            </w:r>
-            <w:proofErr w:type="spellEnd"/>
-            <w:r>
-              <w:t xml:space="preserve"> per stack </w:t>
+              <w:t xml:space="preserve">2 resblocks per stack </w:t>
             </w:r>
           </w:p>
         </w:tc>
@@ -2537,13 +2400,8 @@
           </w:tcPr>
           <w:p>
             <w:r>
-              <w:t xml:space="preserve">Total of two shortcuts in each stack via the two </w:t>
-            </w:r>
-            <w:proofErr w:type="spellStart"/>
-            <w:r>
-              <w:t>resblocks</w:t>
-            </w:r>
-            <w:proofErr w:type="spellEnd"/>
+              <w:t>Total of two shortcuts in each stack via the two resblocks</w:t>
+            </w:r>
           </w:p>
         </w:tc>
       </w:tr>
@@ -2577,10 +2435,7 @@
               <w:t>3x3 kernel, padding same, stride of 1</w:t>
             </w:r>
             <w:r>
-              <w:t xml:space="preserve">. </w:t>
-            </w:r>
-            <w:r>
-              <w:t>We also double the filter numbers in each stack. (16, 32, 64 filter convolutions)</w:t>
+              <w:t>. We also double the filter numbers in each stack. (16, 32, 64 filter convolutions)</w:t>
             </w:r>
           </w:p>
         </w:tc>
@@ -2612,10 +2467,7 @@
           </w:tcPr>
           <w:p>
             <w:r>
-              <w:t xml:space="preserve">0.25 </w:t>
-            </w:r>
-            <w:r>
-              <w:t>end of each stack</w:t>
+              <w:t>0.25 end of each stack</w:t>
             </w:r>
           </w:p>
         </w:tc>
@@ -2647,10 +2499,7 @@
           </w:tcPr>
           <w:p>
             <w:r>
-              <w:t>Max pool with 2x2 pool size</w:t>
-            </w:r>
-            <w:r>
-              <w:t xml:space="preserve"> before the dropouts are carried out. </w:t>
+              <w:t xml:space="preserve">Max pool with 2x2 pool size before the dropouts are carried out. </w:t>
             </w:r>
           </w:p>
         </w:tc>
@@ -2703,13 +2552,8 @@
             <w:tcW w:w="1701" w:type="dxa"/>
           </w:tcPr>
           <w:p>
-            <w:proofErr w:type="spellStart"/>
-            <w:r>
-              <w:t>ReLU</w:t>
-            </w:r>
-            <w:proofErr w:type="spellEnd"/>
-            <w:r>
-              <w:t>, SoftMax</w:t>
+            <w:r>
+              <w:t>ReLU, SoftMax</w:t>
             </w:r>
           </w:p>
         </w:tc>
@@ -2719,15 +2563,7 @@
           </w:tcPr>
           <w:p>
             <w:r>
-              <w:t xml:space="preserve">All </w:t>
-            </w:r>
-            <w:proofErr w:type="spellStart"/>
-            <w:r>
-              <w:t>ReLU</w:t>
-            </w:r>
-            <w:proofErr w:type="spellEnd"/>
-            <w:r>
-              <w:t xml:space="preserve"> activations except the final output layer using a SoftMax</w:t>
+              <w:t>All ReLU activations except the final output layer using a SoftMax</w:t>
             </w:r>
           </w:p>
         </w:tc>
@@ -2798,9 +2634,9 @@
           <w:lang w:val="en-US"/>
         </w:rPr>
         <w:drawing>
-          <wp:inline distT="0" distB="0" distL="0" distR="0" wp14:anchorId="3996CB29" wp14:editId="1C6A4D59">
-            <wp:extent cx="4580965" cy="1711989"/>
-            <wp:effectExtent l="0" t="0" r="3810" b="2540"/>
+          <wp:inline distT="0" distB="0" distL="0" distR="0" wp14:anchorId="3996CB29" wp14:editId="279F7BF7">
+            <wp:extent cx="4273617" cy="1597128"/>
+            <wp:effectExtent l="0" t="0" r="0" b="3175"/>
             <wp:docPr id="11" name="Picture 11"/>
             <wp:cNvGraphicFramePr>
               <a:graphicFrameLocks xmlns:a="http://schemas.openxmlformats.org/drawingml/2006/main" noChangeAspect="1"/>
@@ -2813,7 +2649,7 @@
                     <pic:cNvPicPr/>
                   </pic:nvPicPr>
                   <pic:blipFill>
-                    <a:blip r:embed="rId20"/>
+                    <a:blip r:embed="rId19"/>
                     <a:stretch>
                       <a:fillRect/>
                     </a:stretch>
@@ -2821,7 +2657,7 @@
                   <pic:spPr>
                     <a:xfrm>
                       <a:off x="0" y="0"/>
-                      <a:ext cx="4588473" cy="1714795"/>
+                      <a:ext cx="4292097" cy="1604034"/>
                     </a:xfrm>
                     <a:prstGeom prst="rect">
                       <a:avLst/>
@@ -2840,13 +2676,7 @@
         <w:jc w:val="center"/>
       </w:pPr>
       <w:r>
-        <w:t>Figure 8</w:t>
-      </w:r>
-      <w:r>
-        <w:t xml:space="preserve">: </w:t>
-      </w:r>
-      <w:r>
-        <w:t>ResNet performance over test split alongside loss curve</w:t>
+        <w:t>Figure 8: ResNet performance over test split alongside loss curve</w:t>
       </w:r>
     </w:p>
     <w:p>
@@ -2882,66 +2712,1157 @@
         <w:rPr>
           <w:lang w:val="en-US"/>
         </w:rPr>
+        <w:t xml:space="preserve">Typically, several iterations and prototyping are required to understand the different effects of the various hyper parameters to fine tune the model. To save time and resources we have opted </w:t>
+      </w:r>
+      <w:r>
+        <w:rPr>
+          <w:lang w:val="en-US"/>
+        </w:rPr>
         <w:lastRenderedPageBreak/>
-        <w:t xml:space="preserve">Typically, several iterations and prototyping are required to understand the different effects of the various hyper parameters to fine tune the model. To save time and resources we have opted to adopt an existing architecture for this from the Keras website with some minor tweaks relating to allow the network to train quicker on a CPU (reduced number of stacks, </w:t>
-      </w:r>
-      <w:proofErr w:type="spellStart"/>
-      <w:r>
-        <w:rPr>
+        <w:t xml:space="preserve">to adopt an existing architecture for this from the Keras website with some minor tweaks relating to allow the network to train quicker on a CPU (reduced number of stacks, resblocks etc.). As with any image classification using deep learning, GPUs are desired as opposed to CPUs. </w:t>
+      </w:r>
+    </w:p>
+    <w:p>
+      <w:pPr>
+        <w:rPr>
+          <w:b/>
+          <w:sz w:val="28"/>
+        </w:rPr>
+      </w:pPr>
+    </w:p>
+    <w:p>
+      <w:pPr>
+        <w:rPr>
+          <w:b/>
+          <w:sz w:val="28"/>
+        </w:rPr>
+      </w:pPr>
+      <w:r>
+        <w:rPr>
+          <w:b/>
           <w:lang w:val="en-US"/>
         </w:rPr>
-        <w:t>resblocks</w:t>
-      </w:r>
-      <w:proofErr w:type="spellEnd"/>
-      <w:r>
-        <w:rPr>
-          <w:lang w:val="en-US"/>
-        </w:rPr>
-        <w:t xml:space="preserve"> etc.). </w:t>
-      </w:r>
-      <w:r>
-        <w:rPr>
-          <w:lang w:val="en-US"/>
-        </w:rPr>
-        <w:t xml:space="preserve">As with any image classification using deep learning, GPUs are desired as opposed to CPUs. </w:t>
-      </w:r>
-    </w:p>
-    <w:p>
-      <w:pPr>
+        <w:t>Sift/Daisy Features &amp; SVM</w:t>
+      </w:r>
+      <w:r>
         <w:rPr>
           <w:b/>
           <w:sz w:val="28"/>
         </w:rPr>
-      </w:pPr>
+        <w:t xml:space="preserve"> </w:t>
+      </w:r>
+    </w:p>
+    <w:p>
+      <w:pPr>
+        <w:rPr>
+          <w:b/>
+          <w:sz w:val="28"/>
+        </w:rPr>
+      </w:pPr>
+    </w:p>
+    <w:p>
+      <w:r>
+        <w:t xml:space="preserve">For this experiment we have opted to take a classical approach to image classification. </w:t>
+      </w:r>
+      <w:r>
+        <w:t xml:space="preserve">Before the advent of CNNs and ResNets bulk majority of the image classifications involved manual curation of features before passing the features into a classifier. For our experiment we have opted to utilise Daisy (part of the </w:t>
+      </w:r>
+      <w:r>
+        <w:t>Scikit</w:t>
+      </w:r>
+      <w:r>
+        <w:t xml:space="preserve"> image library) to extract the feature descriptors of key points identified from the images and then utilising an old school SVM to classify the images. We have taken 2 slight variations to this approach. </w:t>
+      </w:r>
+    </w:p>
+    <w:p>
+      <w:pPr>
+        <w:pStyle w:val="ListParagraph"/>
+        <w:numPr>
+          <w:ilvl w:val="0"/>
+          <w:numId w:val="8"/>
+        </w:numPr>
+      </w:pPr>
+      <w:r>
+        <w:t xml:space="preserve">Daisy Feature + BoVW (Bag of Visual Words) + SVM (Radial &amp; Linear) </w:t>
+      </w:r>
+    </w:p>
+    <w:p>
+      <w:pPr>
+        <w:pStyle w:val="ListParagraph"/>
+        <w:numPr>
+          <w:ilvl w:val="0"/>
+          <w:numId w:val="8"/>
+        </w:numPr>
+      </w:pPr>
+      <w:r>
+        <w:t xml:space="preserve">Daisy Feature + SVM Linear </w:t>
+      </w:r>
+    </w:p>
+    <w:p/>
+    <w:p>
+      <w:pPr>
+        <w:rPr>
+          <w:b/>
+        </w:rPr>
+      </w:pPr>
+      <w:r>
+        <w:rPr>
+          <w:b/>
+        </w:rPr>
+        <w:t>Theory</w:t>
+      </w:r>
+    </w:p>
+    <w:p>
+      <w:r>
+        <w:t>Daisy similar to SIFT is able to detect and generate feature descriptors for image matching from a grayscale image.</w:t>
+      </w:r>
+      <w:r>
+        <w:t xml:space="preserve"> According to the authors of the algorithm the algorithm utilises gaussian weighting and circularly symmetrical kernel alongside Histogram of Gradients to generate local image descriptors</w:t>
+      </w:r>
+      <w:r>
+        <w:t xml:space="preserve"> [4]</w:t>
+      </w:r>
+      <w:r>
+        <w:t xml:space="preserve">. </w:t>
+      </w:r>
+      <w:r>
+        <w:t xml:space="preserve">The algorithm requires specification of circle radius, number of circles/rings, and the step. Given that we have a small 32x32 image space we have opted to proceed with a step of 4, with a circle radius of 5 to maximise the number of feature </w:t>
+      </w:r>
+      <w:r>
+        <w:t>descriptors learnt</w:t>
+      </w:r>
+      <w:r>
+        <w:t xml:space="preserve"> from the images. Daisy is suitable for BoVW feature generation and also allows for fast dense extraction of features (Scikit image documentation).</w:t>
+      </w:r>
+      <w:r>
+        <w:t xml:space="preserve"> </w:t>
+      </w:r>
+    </w:p>
+    <w:p>
+      <w:r>
+        <w:br/>
+      </w:r>
+      <w:r>
+        <w:t xml:space="preserve">BoVW [5] is a technique for generation of a vocabulary or a codebook from key points of interest from an image. In typical sense we can use a bag of words to carry out a text classification. However, since we are dealing with an image we have to first develop a codebook so that we can generate a bag of words. In our approach we have attempted to generate the codebook utilising a k-means clustering algorithm to develop the codebook. Later the codebook can be utilised to generate the bag of visual words for any given image. A rudimentary way to explain this process is that k-means clustering allows us to develop a dictionary of words such as wheels in the case </w:t>
+      </w:r>
+      <w:r>
+        <w:t xml:space="preserve">of cars and then look for wheels </w:t>
+      </w:r>
+      <w:r>
+        <w:t xml:space="preserve">within a newly extracted daisy </w:t>
+      </w:r>
+      <w:r>
+        <w:t>feature</w:t>
+      </w:r>
+      <w:r>
+        <w:t>.</w:t>
+      </w:r>
+      <w:r>
+        <w:t xml:space="preserve"> </w:t>
+      </w:r>
+      <w:r>
+        <w:t xml:space="preserve">An intuitive way to think of this process is that we end up learning the key features that identify an object from other objects (e.g. cars have wheels but not people). </w:t>
+      </w:r>
+    </w:p>
+    <w:p>
+      <w:r>
+        <w:br/>
+        <w:t xml:space="preserve">Once we have the vocabulary </w:t>
+      </w:r>
+      <w:r>
+        <w:t>generated the next step is</w:t>
+      </w:r>
+      <w:r>
+        <w:t xml:space="preserve"> to develop a </w:t>
+      </w:r>
+      <w:r>
+        <w:t xml:space="preserve">bag of visual words for a given image. In simple terms, this is simply a process of looking at how many times a specific visual word occurred in a given image. This is done by generating a histogram of occurrences of words within an image. Generating the BoVW also acts as a means of dimensionality reduction through the process of Daisy, K-Means, &amp; Histogram generation </w:t>
+      </w:r>
+      <w:r>
+        <w:t>as it</w:t>
+      </w:r>
+      <w:r>
+        <w:t xml:space="preserve"> effectively </w:t>
+      </w:r>
+      <w:r>
+        <w:t>shrinks</w:t>
+      </w:r>
+      <w:r>
+        <w:t xml:space="preserve"> the entire image set to a set of visual words only. </w:t>
+      </w:r>
+    </w:p>
+    <w:p>
       <w:bookmarkStart w:id="0" w:name="_GoBack"/>
       <w:bookmarkEnd w:id="0"/>
     </w:p>
     <w:p>
-      <w:pPr>
-        <w:rPr>
-          <w:b/>
-          <w:sz w:val="28"/>
-        </w:rPr>
-      </w:pPr>
-      <w:r>
-        <w:rPr>
-          <w:b/>
-          <w:lang w:val="en-US"/>
-        </w:rPr>
-        <w:t>Sift/Daisy Features &amp; SVM</w:t>
-      </w:r>
-      <w:r>
-        <w:rPr>
-          <w:b/>
-          <w:sz w:val="28"/>
-        </w:rPr>
+      <w:r>
+        <w:t xml:space="preserve">Once we have to features identified and generated (BoVW or Daisy) we can utilise any number of classifiers to define the decision boundary. However out of all the pool of classifiers at our disposal we have opted to utilise SVM for several key reasons. The primary reason behind our </w:t>
+      </w:r>
+      <w:r>
+        <w:lastRenderedPageBreak/>
+        <w:t>use of SVM is that it is able to define non-linear decision boundaries. The second</w:t>
+      </w:r>
+      <w:r>
+        <w:t xml:space="preserve"> reason is that SVMs have regulari</w:t>
+      </w:r>
+      <w:r>
+        <w:t xml:space="preserve">sation parameters which allows us to penalise the algorithm for overfitting on the training data. Thirdly, we have the choice of kernels at our disposal which allows us to engineer various different types of kernels that best suits our dataset. For our exercise we have opted to utilise both the radial and linear kernel. </w:t>
+      </w:r>
+    </w:p>
+    <w:p/>
+    <w:p>
+      <w:pPr>
+        <w:rPr>
+          <w:b/>
+        </w:rPr>
+      </w:pPr>
+      <w:r>
+        <w:rPr>
+          <w:b/>
+        </w:rPr>
+        <w:t>Implementation</w:t>
+      </w:r>
+    </w:p>
+    <w:p/>
+    <w:p>
+      <w:r>
+        <w:t xml:space="preserve">The implementation of our model can be described in the following steps – </w:t>
+      </w:r>
+    </w:p>
+    <w:p>
+      <w:pPr>
+        <w:pStyle w:val="ListParagraph"/>
+        <w:numPr>
+          <w:ilvl w:val="0"/>
+          <w:numId w:val="12"/>
+        </w:numPr>
+      </w:pPr>
+      <w:r>
+        <w:t xml:space="preserve">Convert the images into grayscale this immediately drops the colour channels and thereby we carry out an unintended dimensionality reduction during this step. </w:t>
+      </w:r>
+    </w:p>
+    <w:p>
+      <w:pPr>
+        <w:pStyle w:val="ListParagraph"/>
+        <w:numPr>
+          <w:ilvl w:val="0"/>
+          <w:numId w:val="12"/>
+        </w:numPr>
+      </w:pPr>
+      <w:r>
+        <w:t xml:space="preserve">Apply a Daisy algorithm on each and every image within the image set and extract some Daisy feature descriptors. </w:t>
+      </w:r>
+    </w:p>
+    <w:p>
+      <w:pPr>
+        <w:pStyle w:val="ListParagraph"/>
+        <w:numPr>
+          <w:ilvl w:val="0"/>
+          <w:numId w:val="12"/>
+        </w:numPr>
+      </w:pPr>
+      <w:r>
+        <w:t xml:space="preserve">Once all the features are extracted we can now apply a K-means clustering on the features to learn/develop our vocabulary/codebook. To identify the best K-means algorithm we have opted to apply </w:t>
+      </w:r>
+      <w:proofErr w:type="spellStart"/>
+      <w:r>
+        <w:t>MiniBatchKmeans</w:t>
+      </w:r>
+      <w:proofErr w:type="spellEnd"/>
+      <w:r>
+        <w:t xml:space="preserve"> (for performance gains)</w:t>
+      </w:r>
+      <w:r>
+        <w:t xml:space="preserve"> for a range of clusters from 20-500 clusters. </w:t>
+      </w:r>
+    </w:p>
+    <w:p>
+      <w:pPr>
+        <w:pStyle w:val="ListParagraph"/>
+        <w:numPr>
+          <w:ilvl w:val="0"/>
+          <w:numId w:val="12"/>
+        </w:numPr>
+      </w:pPr>
+      <w:r>
+        <w:t xml:space="preserve">Application of elbow evaluation to lock in the optimum number of clusters that best explains the feature space. </w:t>
+      </w:r>
+      <w:r>
+        <w:t>The diagram below indicates the result of the grid search for bes</w:t>
+      </w:r>
+      <w:r>
+        <w:t xml:space="preserve">t k over the feature space. Based on the information we have opted to lock in 500 as the optimum K as it yields the lowest k-means score. </w:t>
+      </w:r>
+    </w:p>
+    <w:p>
+      <w:pPr>
+        <w:pStyle w:val="ListParagraph"/>
+        <w:ind w:left="360"/>
+        <w:jc w:val="center"/>
+      </w:pPr>
+      <w:r>
+        <w:rPr>
+          <w:noProof/>
+        </w:rPr>
+        <w:drawing>
+          <wp:inline distT="0" distB="0" distL="0" distR="0" wp14:anchorId="70EB9D0E" wp14:editId="0EA2B4DF">
+            <wp:extent cx="2300438" cy="1476114"/>
+            <wp:effectExtent l="0" t="0" r="0" b="0"/>
+            <wp:docPr id="14" name="Picture 14"/>
+            <wp:cNvGraphicFramePr>
+              <a:graphicFrameLocks xmlns:a="http://schemas.openxmlformats.org/drawingml/2006/main" noChangeAspect="1"/>
+            </wp:cNvGraphicFramePr>
+            <a:graphic xmlns:a="http://schemas.openxmlformats.org/drawingml/2006/main">
+              <a:graphicData uri="http://schemas.openxmlformats.org/drawingml/2006/picture">
+                <pic:pic xmlns:pic="http://schemas.openxmlformats.org/drawingml/2006/picture">
+                  <pic:nvPicPr>
+                    <pic:cNvPr id="14" name="Kmeans.png"/>
+                    <pic:cNvPicPr/>
+                  </pic:nvPicPr>
+                  <pic:blipFill>
+                    <a:blip r:embed="rId20"/>
+                    <a:stretch>
+                      <a:fillRect/>
+                    </a:stretch>
+                  </pic:blipFill>
+                  <pic:spPr>
+                    <a:xfrm>
+                      <a:off x="0" y="0"/>
+                      <a:ext cx="2326829" cy="1493048"/>
+                    </a:xfrm>
+                    <a:prstGeom prst="rect">
+                      <a:avLst/>
+                    </a:prstGeom>
+                  </pic:spPr>
+                </pic:pic>
+              </a:graphicData>
+            </a:graphic>
+          </wp:inline>
+        </w:drawing>
+      </w:r>
+    </w:p>
+    <w:p>
+      <w:pPr>
+        <w:pStyle w:val="ListParagraph"/>
+        <w:ind w:left="360"/>
+        <w:jc w:val="center"/>
+      </w:pPr>
+      <w:r>
+        <w:t xml:space="preserve">Figure 9: Hunt for Best k </w:t>
+      </w:r>
+    </w:p>
+    <w:p>
+      <w:pPr>
+        <w:pStyle w:val="ListParagraph"/>
+        <w:numPr>
+          <w:ilvl w:val="0"/>
+          <w:numId w:val="12"/>
+        </w:numPr>
+      </w:pPr>
+      <w:r>
+        <w:t>Generate the BoVW from the codebook learnt (using the best k). We effectively generate a histogram of occurrences from the Daisy features for each image. The result of this operation is a reduction of the original 1024 (32x32) features to 500 features. A simple way to think of this is we end up representing each image with 500 key features (BoV</w:t>
+      </w:r>
+      <w:r>
+        <w:t>W</w:t>
+      </w:r>
+      <w:r>
+        <w:t>) and their occurrences.</w:t>
+      </w:r>
+    </w:p>
+    <w:p>
+      <w:pPr>
+        <w:pStyle w:val="ListParagraph"/>
+        <w:numPr>
+          <w:ilvl w:val="0"/>
+          <w:numId w:val="12"/>
+        </w:numPr>
+      </w:pPr>
+      <w:r>
+        <w:t>T</w:t>
+      </w:r>
+      <w:r>
+        <w:t xml:space="preserve">rain an SVM Radial &amp; SVM Linear using the BoVW learnt from the images. </w:t>
+      </w:r>
+    </w:p>
+    <w:p>
+      <w:pPr>
+        <w:pStyle w:val="ListParagraph"/>
+        <w:numPr>
+          <w:ilvl w:val="0"/>
+          <w:numId w:val="12"/>
+        </w:numPr>
+      </w:pPr>
+      <w:r>
+        <w:t xml:space="preserve">Alternatively, we have also trained an SVM Linear directly on the features extracted from the Daisy extracted features. However, the features in its raw state are of high dimensionality and in many </w:t>
+      </w:r>
+      <w:r>
+        <w:t>aspect, this</w:t>
+      </w:r>
+      <w:r>
+        <w:t xml:space="preserve"> is the opposite of dimensionality reduction. </w:t>
+      </w:r>
+    </w:p>
+    <w:p/>
+    <w:p>
+      <w:pPr>
+        <w:rPr>
+          <w:b/>
+        </w:rPr>
+      </w:pPr>
+      <w:r>
         <w:t xml:space="preserve"> </w:t>
       </w:r>
       <w:r>
         <w:rPr>
           <w:b/>
-          <w:sz w:val="28"/>
-        </w:rPr>
+        </w:rPr>
+        <w:t xml:space="preserve">Parameter </w:t>
+      </w:r>
+      <w:r>
+        <w:rPr>
+          <w:b/>
+        </w:rPr>
+        <w:t>Optimisations and Generalisation</w:t>
+      </w:r>
+    </w:p>
+    <w:p/>
+    <w:p>
+      <w:r>
+        <w:t xml:space="preserve">SVMs have one key hyper parameter that can help us train the model to its full potential. It is the cost parameter. If a clean boundary cannot be defined the cost parameter allows us to specify the acceptable C parameter (cost) that is treated by the model as the acceptable mis classification limit. In our problem space we have opted to do a grid search to find the best C parameter by </w:t>
+      </w:r>
+      <w:r>
+        <w:lastRenderedPageBreak/>
+        <w:t xml:space="preserve">training and testing the model over either a </w:t>
+      </w:r>
+      <w:r>
+        <w:t>10-fold</w:t>
+      </w:r>
+      <w:r>
+        <w:t xml:space="preserve"> cross validation or a simple train and test split (SVM Radial). </w:t>
+      </w:r>
+      <w:r>
+        <w:t xml:space="preserve">It is worth noting here that the SVM method is generally a binary classifier and for that reason we have utilised OVR (One vs Rest) approach to our </w:t>
+      </w:r>
+      <w:r>
+        <w:t>10-class</w:t>
+      </w:r>
+      <w:r>
+        <w:t xml:space="preserve"> classification problem. </w:t>
+      </w:r>
+    </w:p>
+    <w:p>
+      <w:r>
+        <w:br/>
+      </w:r>
+      <w:r>
+        <w:t xml:space="preserve">BoVW &amp; </w:t>
+      </w:r>
+      <w:r>
+        <w:t xml:space="preserve">SVM Radial – </w:t>
+      </w:r>
+    </w:p>
+    <w:p>
+      <w:r>
+        <w:t xml:space="preserve">SVM Radials do not scale well to any sample size above 10000. However, in our case we have a sample space of 50K and thereby a radial kernel is more computationally intensive and time consuming. To work within our CPU </w:t>
+      </w:r>
+      <w:r>
+        <w:t>boundary,</w:t>
+      </w:r>
+      <w:r>
+        <w:t xml:space="preserve"> we have opted to utilise a simple train and test split to carry out our grid search. </w:t>
+      </w:r>
+    </w:p>
+    <w:p/>
+    <w:tbl>
+      <w:tblPr>
+        <w:tblStyle w:val="TableGrid"/>
+        <w:tblW w:w="0" w:type="auto"/>
+        <w:jc w:val="center"/>
+        <w:tblLook w:val="04A0" w:firstRow="1" w:lastRow="0" w:firstColumn="1" w:lastColumn="0" w:noHBand="0" w:noVBand="1"/>
+      </w:tblPr>
+      <w:tblGrid>
+        <w:gridCol w:w="2269"/>
+        <w:gridCol w:w="3260"/>
+      </w:tblGrid>
+      <w:tr>
+        <w:trPr>
+          <w:jc w:val="center"/>
+        </w:trPr>
+        <w:tc>
+          <w:tcPr>
+            <w:tcW w:w="2269" w:type="dxa"/>
+          </w:tcPr>
+          <w:p>
+            <w:r>
+              <w:t>C values</w:t>
+            </w:r>
+          </w:p>
+        </w:tc>
+        <w:tc>
+          <w:tcPr>
+            <w:tcW w:w="3260" w:type="dxa"/>
+          </w:tcPr>
+          <w:p>
+            <w:r>
+              <w:t>0.1, 1, 1.5, 2, 5</w:t>
+            </w:r>
+          </w:p>
+        </w:tc>
+      </w:tr>
+      <w:tr>
+        <w:trPr>
+          <w:jc w:val="center"/>
+        </w:trPr>
+        <w:tc>
+          <w:tcPr>
+            <w:tcW w:w="2269" w:type="dxa"/>
+          </w:tcPr>
+          <w:p>
+            <w:r>
+              <w:t>Method</w:t>
+            </w:r>
+          </w:p>
+        </w:tc>
+        <w:tc>
+          <w:tcPr>
+            <w:tcW w:w="3260" w:type="dxa"/>
+          </w:tcPr>
+          <w:p>
+            <w:r>
+              <w:t>Train and test split (80/20)</w:t>
+            </w:r>
+          </w:p>
+        </w:tc>
+      </w:tr>
+      <w:tr>
+        <w:trPr>
+          <w:jc w:val="center"/>
+        </w:trPr>
+        <w:tc>
+          <w:tcPr>
+            <w:tcW w:w="2269" w:type="dxa"/>
+          </w:tcPr>
+          <w:p>
+            <w:r>
+              <w:t xml:space="preserve">Time taken </w:t>
+            </w:r>
+          </w:p>
+        </w:tc>
+        <w:tc>
+          <w:tcPr>
+            <w:tcW w:w="3260" w:type="dxa"/>
+          </w:tcPr>
+          <w:p>
+            <w:r>
+              <w:t>1000+ seconds per test cycle</w:t>
+            </w:r>
+          </w:p>
+        </w:tc>
+      </w:tr>
+      <w:tr>
+        <w:trPr>
+          <w:jc w:val="center"/>
+        </w:trPr>
+        <w:tc>
+          <w:tcPr>
+            <w:tcW w:w="2269" w:type="dxa"/>
+          </w:tcPr>
+          <w:p>
+            <w:r>
+              <w:t xml:space="preserve">Best C </w:t>
+            </w:r>
+            <w:proofErr w:type="spellStart"/>
+            <w:r>
+              <w:t>param</w:t>
+            </w:r>
+            <w:proofErr w:type="spellEnd"/>
+            <w:r>
+              <w:t xml:space="preserve"> </w:t>
+            </w:r>
+          </w:p>
+        </w:tc>
+        <w:tc>
+          <w:tcPr>
+            <w:tcW w:w="3260" w:type="dxa"/>
+          </w:tcPr>
+          <w:p>
+            <w:r>
+              <w:t>5</w:t>
+            </w:r>
+          </w:p>
+        </w:tc>
+      </w:tr>
+      <w:tr>
+        <w:trPr>
+          <w:jc w:val="center"/>
+        </w:trPr>
+        <w:tc>
+          <w:tcPr>
+            <w:tcW w:w="2269" w:type="dxa"/>
+          </w:tcPr>
+          <w:p>
+            <w:r>
+              <w:t>Best F1-micro</w:t>
+            </w:r>
+            <w:r>
+              <w:t xml:space="preserve"> (</w:t>
+            </w:r>
+            <w:proofErr w:type="spellStart"/>
+            <w:r>
+              <w:t>avg</w:t>
+            </w:r>
+            <w:proofErr w:type="spellEnd"/>
+            <w:r>
+              <w:t>)</w:t>
+            </w:r>
+          </w:p>
+        </w:tc>
+        <w:tc>
+          <w:tcPr>
+            <w:tcW w:w="3260" w:type="dxa"/>
+          </w:tcPr>
+          <w:p>
+            <w:r>
+              <w:t>0.51 (approx.)</w:t>
+            </w:r>
+          </w:p>
+        </w:tc>
+      </w:tr>
+    </w:tbl>
+    <w:p/>
+    <w:p>
+      <w:r>
+        <w:t xml:space="preserve">BoVW &amp; </w:t>
+      </w:r>
+      <w:r>
+        <w:t xml:space="preserve">SVM Linear – </w:t>
+      </w:r>
+    </w:p>
+    <w:p>
+      <w:r>
+        <w:t xml:space="preserve">Scikit utilises </w:t>
+      </w:r>
+      <w:r>
+        <w:t>liblinear rather than libsvm</w:t>
+      </w:r>
+      <w:r>
+        <w:t xml:space="preserve"> for LinearSVC classifier. Simply put this utilises a linear kernel and is able to scale well to large dataset as well as high dimensionality however, due to its linear kernel it is able to understand less if the data is not linearly separable. Due to its high speed and performance we have opted to utilise a </w:t>
+      </w:r>
+      <w:r>
+        <w:t>10-fold</w:t>
+      </w:r>
+      <w:r>
+        <w:t xml:space="preserve"> validation process to find the best C and train this model. </w:t>
+      </w:r>
+      <w:r>
+        <w:br/>
+      </w:r>
+    </w:p>
+    <w:tbl>
+      <w:tblPr>
+        <w:tblStyle w:val="TableGrid"/>
+        <w:tblW w:w="0" w:type="auto"/>
+        <w:jc w:val="center"/>
+        <w:tblLook w:val="04A0" w:firstRow="1" w:lastRow="0" w:firstColumn="1" w:lastColumn="0" w:noHBand="0" w:noVBand="1"/>
+      </w:tblPr>
+      <w:tblGrid>
+        <w:gridCol w:w="2405"/>
+        <w:gridCol w:w="3119"/>
+      </w:tblGrid>
+      <w:tr>
+        <w:trPr>
+          <w:jc w:val="center"/>
+        </w:trPr>
+        <w:tc>
+          <w:tcPr>
+            <w:tcW w:w="2405" w:type="dxa"/>
+          </w:tcPr>
+          <w:p>
+            <w:r>
+              <w:t>C values</w:t>
+            </w:r>
+          </w:p>
+        </w:tc>
+        <w:tc>
+          <w:tcPr>
+            <w:tcW w:w="3119" w:type="dxa"/>
+          </w:tcPr>
+          <w:p>
+            <w:r>
+              <w:t>1</w:t>
+            </w:r>
+            <w:r>
+              <w:t>, 2, 3, 5, 10, 100</w:t>
+            </w:r>
+          </w:p>
+        </w:tc>
+      </w:tr>
+      <w:tr>
+        <w:trPr>
+          <w:jc w:val="center"/>
+        </w:trPr>
+        <w:tc>
+          <w:tcPr>
+            <w:tcW w:w="2405" w:type="dxa"/>
+          </w:tcPr>
+          <w:p>
+            <w:r>
+              <w:t>Method</w:t>
+            </w:r>
+          </w:p>
+        </w:tc>
+        <w:tc>
+          <w:tcPr>
+            <w:tcW w:w="3119" w:type="dxa"/>
+          </w:tcPr>
+          <w:p>
+            <w:r>
+              <w:t>10-fold cross validation</w:t>
+            </w:r>
+          </w:p>
+        </w:tc>
+      </w:tr>
+      <w:tr>
+        <w:trPr>
+          <w:jc w:val="center"/>
+        </w:trPr>
+        <w:tc>
+          <w:tcPr>
+            <w:tcW w:w="2405" w:type="dxa"/>
+          </w:tcPr>
+          <w:p>
+            <w:r>
+              <w:t xml:space="preserve">Time taken </w:t>
+            </w:r>
+          </w:p>
+        </w:tc>
+        <w:tc>
+          <w:tcPr>
+            <w:tcW w:w="3119" w:type="dxa"/>
+          </w:tcPr>
+          <w:p>
+            <w:r>
+              <w:t>40</w:t>
+            </w:r>
+            <w:r>
+              <w:t xml:space="preserve">+ seconds per </w:t>
+            </w:r>
+            <w:r>
+              <w:t>test cycle</w:t>
+            </w:r>
+          </w:p>
+        </w:tc>
+      </w:tr>
+      <w:tr>
+        <w:trPr>
+          <w:jc w:val="center"/>
+        </w:trPr>
+        <w:tc>
+          <w:tcPr>
+            <w:tcW w:w="2405" w:type="dxa"/>
+          </w:tcPr>
+          <w:p>
+            <w:r>
+              <w:t xml:space="preserve">Best C </w:t>
+            </w:r>
+            <w:proofErr w:type="spellStart"/>
+            <w:r>
+              <w:t>param</w:t>
+            </w:r>
+            <w:proofErr w:type="spellEnd"/>
+            <w:r>
+              <w:t xml:space="preserve"> </w:t>
+            </w:r>
+          </w:p>
+        </w:tc>
+        <w:tc>
+          <w:tcPr>
+            <w:tcW w:w="3119" w:type="dxa"/>
+          </w:tcPr>
+          <w:p>
+            <w:r>
+              <w:t>10</w:t>
+            </w:r>
+          </w:p>
+        </w:tc>
+      </w:tr>
+      <w:tr>
+        <w:trPr>
+          <w:jc w:val="center"/>
+        </w:trPr>
+        <w:tc>
+          <w:tcPr>
+            <w:tcW w:w="2405" w:type="dxa"/>
+          </w:tcPr>
+          <w:p>
+            <w:r>
+              <w:t>Best F1-micro</w:t>
+            </w:r>
+            <w:r>
+              <w:t xml:space="preserve"> (</w:t>
+            </w:r>
+            <w:proofErr w:type="spellStart"/>
+            <w:r>
+              <w:t>avg</w:t>
+            </w:r>
+            <w:proofErr w:type="spellEnd"/>
+            <w:r>
+              <w:t>)</w:t>
+            </w:r>
+          </w:p>
+        </w:tc>
+        <w:tc>
+          <w:tcPr>
+            <w:tcW w:w="3119" w:type="dxa"/>
+          </w:tcPr>
+          <w:p>
+            <w:r>
+              <w:t xml:space="preserve">0.41 </w:t>
+            </w:r>
+            <w:r>
+              <w:t>(approx.)</w:t>
+            </w:r>
+          </w:p>
+        </w:tc>
+      </w:tr>
+    </w:tbl>
+    <w:p/>
+    <w:p>
+      <w:r>
+        <w:t xml:space="preserve">Daisy Features &amp; SVM Linear – </w:t>
+      </w:r>
+    </w:p>
+    <w:p>
+      <w:r>
+        <w:t xml:space="preserve">For this </w:t>
+      </w:r>
+      <w:r>
+        <w:t>instance,</w:t>
+      </w:r>
+      <w:r>
+        <w:t xml:space="preserve"> we have designed an experiment by training the SVC Linear without any </w:t>
+      </w:r>
+      <w:r>
+        <w:t>pre-processing</w:t>
+      </w:r>
+      <w:r>
+        <w:t xml:space="preserve"> or BoVW. We simply extract</w:t>
+      </w:r>
+      <w:r>
+        <w:t xml:space="preserve"> of feature from the full training set and </w:t>
+      </w:r>
+      <w:r>
+        <w:t>flatten the feature dimension to change</w:t>
+      </w:r>
+      <w:r>
+        <w:t xml:space="preserve"> the shape of the dataset from 50000x32x32 to 50000x2176. </w:t>
+      </w:r>
+      <w:r>
+        <w:t xml:space="preserve">It is worth noting that </w:t>
+      </w:r>
+      <w:r>
+        <w:t>although this</w:t>
+      </w:r>
+      <w:r>
+        <w:t xml:space="preserve"> almost doubles</w:t>
+      </w:r>
+      <w:r>
+        <w:t xml:space="preserve"> the feature space</w:t>
+      </w:r>
+      <w:r>
+        <w:t xml:space="preserve">, given the Linear SVCs performance on large high dimensional dataset it is still possible to train this model over the full </w:t>
+      </w:r>
+      <w:r>
+        <w:t>10-fold</w:t>
+      </w:r>
+      <w:r>
+        <w:t xml:space="preserve"> cross validation.</w:t>
+      </w:r>
+      <w:r>
+        <w:t xml:space="preserve"> </w:t>
+      </w:r>
+    </w:p>
+    <w:p/>
+    <w:tbl>
+      <w:tblPr>
+        <w:tblStyle w:val="TableGrid"/>
+        <w:tblW w:w="0" w:type="auto"/>
+        <w:jc w:val="center"/>
+        <w:tblLook w:val="04A0" w:firstRow="1" w:lastRow="0" w:firstColumn="1" w:lastColumn="0" w:noHBand="0" w:noVBand="1"/>
+      </w:tblPr>
+      <w:tblGrid>
+        <w:gridCol w:w="2405"/>
+        <w:gridCol w:w="3119"/>
+      </w:tblGrid>
+      <w:tr>
+        <w:trPr>
+          <w:jc w:val="center"/>
+        </w:trPr>
+        <w:tc>
+          <w:tcPr>
+            <w:tcW w:w="2405" w:type="dxa"/>
+          </w:tcPr>
+          <w:p>
+            <w:r>
+              <w:t>C values</w:t>
+            </w:r>
+          </w:p>
+        </w:tc>
+        <w:tc>
+          <w:tcPr>
+            <w:tcW w:w="3119" w:type="dxa"/>
+          </w:tcPr>
+          <w:p>
+            <w:r>
+              <w:t>0.1,1,3,5,10</w:t>
+            </w:r>
+          </w:p>
+        </w:tc>
+      </w:tr>
+      <w:tr>
+        <w:trPr>
+          <w:jc w:val="center"/>
+        </w:trPr>
+        <w:tc>
+          <w:tcPr>
+            <w:tcW w:w="2405" w:type="dxa"/>
+          </w:tcPr>
+          <w:p>
+            <w:r>
+              <w:t>Method</w:t>
+            </w:r>
+          </w:p>
+        </w:tc>
+        <w:tc>
+          <w:tcPr>
+            <w:tcW w:w="3119" w:type="dxa"/>
+          </w:tcPr>
+          <w:p>
+            <w:r>
+              <w:t>10-fold cross validation</w:t>
+            </w:r>
+          </w:p>
+        </w:tc>
+      </w:tr>
+      <w:tr>
+        <w:trPr>
+          <w:jc w:val="center"/>
+        </w:trPr>
+        <w:tc>
+          <w:tcPr>
+            <w:tcW w:w="2405" w:type="dxa"/>
+          </w:tcPr>
+          <w:p>
+            <w:r>
+              <w:t xml:space="preserve">Time taken </w:t>
+            </w:r>
+          </w:p>
+        </w:tc>
+        <w:tc>
+          <w:tcPr>
+            <w:tcW w:w="3119" w:type="dxa"/>
+          </w:tcPr>
+          <w:p>
+            <w:r>
+              <w:t>180</w:t>
+            </w:r>
+            <w:r>
+              <w:t>+ seconds per test cycle</w:t>
+            </w:r>
+          </w:p>
+        </w:tc>
+      </w:tr>
+      <w:tr>
+        <w:trPr>
+          <w:jc w:val="center"/>
+        </w:trPr>
+        <w:tc>
+          <w:tcPr>
+            <w:tcW w:w="2405" w:type="dxa"/>
+          </w:tcPr>
+          <w:p>
+            <w:r>
+              <w:t xml:space="preserve">Best C </w:t>
+            </w:r>
+            <w:proofErr w:type="spellStart"/>
+            <w:r>
+              <w:t>param</w:t>
+            </w:r>
+            <w:proofErr w:type="spellEnd"/>
+            <w:r>
+              <w:t xml:space="preserve"> </w:t>
+            </w:r>
+          </w:p>
+        </w:tc>
+        <w:tc>
+          <w:tcPr>
+            <w:tcW w:w="3119" w:type="dxa"/>
+          </w:tcPr>
+          <w:p>
+            <w:r>
+              <w:t>10</w:t>
+            </w:r>
+          </w:p>
+        </w:tc>
+      </w:tr>
+      <w:tr>
+        <w:trPr>
+          <w:jc w:val="center"/>
+        </w:trPr>
+        <w:tc>
+          <w:tcPr>
+            <w:tcW w:w="2405" w:type="dxa"/>
+          </w:tcPr>
+          <w:p>
+            <w:r>
+              <w:t>Best F1-micro (</w:t>
+            </w:r>
+            <w:proofErr w:type="spellStart"/>
+            <w:r>
+              <w:t>avg</w:t>
+            </w:r>
+            <w:proofErr w:type="spellEnd"/>
+            <w:r>
+              <w:t>)</w:t>
+            </w:r>
+          </w:p>
+        </w:tc>
+        <w:tc>
+          <w:tcPr>
+            <w:tcW w:w="3119" w:type="dxa"/>
+          </w:tcPr>
+          <w:p>
+            <w:r>
+              <w:t>0.58</w:t>
+            </w:r>
+            <w:r>
+              <w:t xml:space="preserve"> (approx.)</w:t>
+            </w:r>
+          </w:p>
+        </w:tc>
+      </w:tr>
+    </w:tbl>
+    <w:p/>
+    <w:p>
+      <w:pPr>
+        <w:jc w:val="center"/>
+      </w:pPr>
+      <w:r>
+        <w:rPr>
+          <w:noProof/>
+        </w:rPr>
+        <w:lastRenderedPageBreak/>
+        <w:drawing>
+          <wp:inline distT="0" distB="0" distL="0" distR="0" wp14:anchorId="72B17F0C" wp14:editId="78024924">
+            <wp:extent cx="2156059" cy="1405666"/>
+            <wp:effectExtent l="0" t="0" r="0" b="0"/>
+            <wp:docPr id="16" name="Picture 16"/>
+            <wp:cNvGraphicFramePr>
+              <a:graphicFrameLocks xmlns:a="http://schemas.openxmlformats.org/drawingml/2006/main" noChangeAspect="1"/>
+            </wp:cNvGraphicFramePr>
+            <a:graphic xmlns:a="http://schemas.openxmlformats.org/drawingml/2006/main">
+              <a:graphicData uri="http://schemas.openxmlformats.org/drawingml/2006/picture">
+                <pic:pic xmlns:pic="http://schemas.openxmlformats.org/drawingml/2006/picture">
+                  <pic:nvPicPr>
+                    <pic:cNvPr id="16" name="SVCLinear10FoldBestC.png"/>
+                    <pic:cNvPicPr/>
+                  </pic:nvPicPr>
+                  <pic:blipFill>
+                    <a:blip r:embed="rId21"/>
+                    <a:stretch>
+                      <a:fillRect/>
+                    </a:stretch>
+                  </pic:blipFill>
+                  <pic:spPr>
+                    <a:xfrm>
+                      <a:off x="0" y="0"/>
+                      <a:ext cx="2181238" cy="1422082"/>
+                    </a:xfrm>
+                    <a:prstGeom prst="rect">
+                      <a:avLst/>
+                    </a:prstGeom>
+                  </pic:spPr>
+                </pic:pic>
+              </a:graphicData>
+            </a:graphic>
+          </wp:inline>
+        </w:drawing>
+      </w:r>
+      <w:r>
+        <w:rPr>
+          <w:noProof/>
+        </w:rPr>
+        <w:drawing>
+          <wp:inline distT="0" distB="0" distL="0" distR="0" wp14:anchorId="2516488A" wp14:editId="62E994FF">
+            <wp:extent cx="2184972" cy="1439511"/>
+            <wp:effectExtent l="0" t="0" r="0" b="0"/>
+            <wp:docPr id="15" name="Picture 15"/>
+            <wp:cNvGraphicFramePr>
+              <a:graphicFrameLocks xmlns:a="http://schemas.openxmlformats.org/drawingml/2006/main" noChangeAspect="1"/>
+            </wp:cNvGraphicFramePr>
+            <a:graphic xmlns:a="http://schemas.openxmlformats.org/drawingml/2006/main">
+              <a:graphicData uri="http://schemas.openxmlformats.org/drawingml/2006/picture">
+                <pic:pic xmlns:pic="http://schemas.openxmlformats.org/drawingml/2006/picture">
+                  <pic:nvPicPr>
+                    <pic:cNvPr id="15" name="SVMRadialPerformance.png"/>
+                    <pic:cNvPicPr/>
+                  </pic:nvPicPr>
+                  <pic:blipFill>
+                    <a:blip r:embed="rId22"/>
+                    <a:stretch>
+                      <a:fillRect/>
+                    </a:stretch>
+                  </pic:blipFill>
+                  <pic:spPr>
+                    <a:xfrm>
+                      <a:off x="0" y="0"/>
+                      <a:ext cx="2202444" cy="1451022"/>
+                    </a:xfrm>
+                    <a:prstGeom prst="rect">
+                      <a:avLst/>
+                    </a:prstGeom>
+                  </pic:spPr>
+                </pic:pic>
+              </a:graphicData>
+            </a:graphic>
+          </wp:inline>
+        </w:drawing>
+      </w:r>
+    </w:p>
+    <w:p>
+      <w:pPr>
+        <w:jc w:val="center"/>
+      </w:pPr>
+    </w:p>
+    <w:p>
+      <w:pPr>
+        <w:jc w:val="center"/>
+      </w:pPr>
+      <w:r>
+        <w:t xml:space="preserve">Figure 10: F1 Micro score </w:t>
+      </w:r>
+      <w:r>
+        <w:t xml:space="preserve">over the c values </w:t>
+      </w:r>
+    </w:p>
+    <w:p>
+      <w:pPr>
+        <w:jc w:val="center"/>
+      </w:pPr>
+      <w:r>
+        <w:t>(from the left – SVC Linear with Daisy, SVC Radial with BoVW</w:t>
+      </w:r>
+      <w:r>
+        <w:t>, SVC Linear with BoVW</w:t>
+      </w:r>
+      <w:r>
+        <w:t>)</w:t>
+      </w:r>
+    </w:p>
+    <w:p/>
+    <w:p>
+      <w:r>
         <w:br w:type="page"/>
       </w:r>
     </w:p>
@@ -3054,7 +3975,7 @@
       <w:r>
         <w:t xml:space="preserve"> Neural Network – Stanford University - </w:t>
       </w:r>
-      <w:hyperlink r:id="rId21" w:history="1">
+      <w:hyperlink r:id="rId23" w:history="1">
         <w:r>
           <w:rPr>
             <w:rStyle w:val="Hyperlink"/>
@@ -3074,7 +3995,7 @@
       <w:r>
         <w:t xml:space="preserve">Pooling Overview – Stanford University - </w:t>
       </w:r>
-      <w:hyperlink r:id="rId22" w:history="1">
+      <w:hyperlink r:id="rId24" w:history="1">
         <w:r>
           <w:rPr>
             <w:rStyle w:val="Hyperlink"/>
@@ -3094,7 +4015,7 @@
       <w:r>
         <w:t xml:space="preserve">Feature extraction using convolutions – Stanford University - </w:t>
       </w:r>
-      <w:hyperlink r:id="rId23" w:history="1">
+      <w:hyperlink r:id="rId25" w:history="1">
         <w:r>
           <w:rPr>
             <w:rStyle w:val="Hyperlink"/>
@@ -3109,55 +4030,179 @@
     <w:p>
       <w:pPr>
         <w:pStyle w:val="AMIAReference"/>
-        <w:jc w:val="left"/>
-      </w:pPr>
+      </w:pPr>
+      <w:r>
+        <w:t>DAISY: An Efficient Dense Descriptor Applied to Wide Baseline Stereo</w:t>
+      </w:r>
     </w:p>
     <w:p>
       <w:pPr>
         <w:pStyle w:val="AMIAReference"/>
-        <w:jc w:val="left"/>
-      </w:pPr>
+        <w:numPr>
+          <w:ilvl w:val="0"/>
+          <w:numId w:val="0"/>
+        </w:numPr>
+        <w:ind w:left="360"/>
+      </w:pPr>
+      <w:proofErr w:type="spellStart"/>
+      <w:r>
+        <w:t>Engin</w:t>
+      </w:r>
+      <w:proofErr w:type="spellEnd"/>
+      <w:r>
+        <w:t xml:space="preserve"> Tola, Vincent </w:t>
+      </w:r>
+      <w:proofErr w:type="spellStart"/>
+      <w:r>
+        <w:t>Lepetit</w:t>
+      </w:r>
+      <w:proofErr w:type="spellEnd"/>
+      <w:r>
+        <w:t xml:space="preserve">, Pascal </w:t>
+      </w:r>
+      <w:proofErr w:type="spellStart"/>
+      <w:r>
+        <w:t>Fua</w:t>
+      </w:r>
+      <w:proofErr w:type="spellEnd"/>
     </w:p>
     <w:p>
       <w:pPr>
         <w:pStyle w:val="AMIAReference"/>
-        <w:jc w:val="left"/>
-      </w:pPr>
-      <w:r>
-        <w:t xml:space="preserve">Gardner RM, </w:t>
+        <w:numPr>
+          <w:ilvl w:val="0"/>
+          <w:numId w:val="0"/>
+        </w:numPr>
+        <w:ind w:left="360"/>
+      </w:pPr>
+      <w:r>
+        <w:t>IEEE Transactions on Pattern Analysis and Machine Intelligence</w:t>
+      </w:r>
+    </w:p>
+    <w:p>
+      <w:pPr>
+        <w:pStyle w:val="AMIAReference"/>
+        <w:numPr>
+          <w:ilvl w:val="0"/>
+          <w:numId w:val="0"/>
+        </w:numPr>
+        <w:ind w:left="360"/>
+      </w:pPr>
+      <w:r>
+        <w:t xml:space="preserve">Vol. 32, </w:t>
       </w:r>
       <w:proofErr w:type="spellStart"/>
       <w:r>
-        <w:t>Golubjatnikov</w:t>
+        <w:t>Nr</w:t>
       </w:r>
       <w:proofErr w:type="spellEnd"/>
       <w:r>
-        <w:t xml:space="preserve"> OK, </w:t>
+        <w:t>. 5, pp. 815 - 830, May 2010</w:t>
+      </w:r>
+    </w:p>
+    <w:p>
+      <w:pPr>
+        <w:pStyle w:val="AMIAReference"/>
+      </w:pPr>
+      <w:r>
+        <w:t xml:space="preserve">Visual categorization with bags of keywords </w:t>
+      </w:r>
+    </w:p>
+    <w:p>
+      <w:pPr>
+        <w:pStyle w:val="AMIAReference"/>
+        <w:numPr>
+          <w:ilvl w:val="0"/>
+          <w:numId w:val="0"/>
+        </w:numPr>
+        <w:ind w:left="360"/>
+      </w:pPr>
+      <w:r>
+        <w:t xml:space="preserve">G </w:t>
       </w:r>
       <w:proofErr w:type="spellStart"/>
       <w:r>
-        <w:t>Laub</w:t>
+        <w:t>Csurka</w:t>
       </w:r>
       <w:proofErr w:type="spellEnd"/>
       <w:r>
-        <w:t xml:space="preserve"> RM, Jacobson JT, Evans RS. Computer-critiqued blood ordering using the HELP system. </w:t>
+        <w:t xml:space="preserve">, C Dance, L Fan, J </w:t>
       </w:r>
       <w:proofErr w:type="spellStart"/>
       <w:r>
-        <w:t>Comput</w:t>
+        <w:t>Willamowski</w:t>
       </w:r>
       <w:proofErr w:type="spellEnd"/>
       <w:r>
-        <w:t xml:space="preserve"> Biomed Res </w:t>
+        <w:t>, C Bray</w:t>
+      </w:r>
+    </w:p>
+    <w:p>
+      <w:pPr>
+        <w:pStyle w:val="AMIAReference"/>
+        <w:numPr>
+          <w:ilvl w:val="0"/>
+          <w:numId w:val="0"/>
+        </w:numPr>
+        <w:ind w:left="360"/>
+      </w:pPr>
+      <w:r>
+        <w:t>Workshop on statistical learning in computer vision, ECCV 1 (1-22), 1-2</w:t>
+      </w:r>
+    </w:p>
+    <w:p>
+      <w:pPr>
+        <w:pStyle w:val="AMIAReference"/>
+        <w:rPr>
+          <w:rStyle w:val="Hyperlink"/>
+          <w:color w:val="auto"/>
+          <w:u w:val="none"/>
+        </w:rPr>
+      </w:pPr>
+      <w:r>
+        <w:rPr>
+          <w:rStyle w:val="Hyperlink"/>
+          <w:color w:val="auto"/>
+          <w:u w:val="none"/>
+        </w:rPr>
+        <w:t xml:space="preserve">A </w:t>
       </w:r>
       <w:proofErr w:type="gramStart"/>
       <w:r>
-        <w:t>1990;23:514</w:t>
+        <w:rPr>
+          <w:rStyle w:val="Hyperlink"/>
+          <w:color w:val="auto"/>
+          <w:u w:val="none"/>
+        </w:rPr>
+        <w:t>beginners</w:t>
       </w:r>
       <w:proofErr w:type="gramEnd"/>
       <w:r>
-        <w:t>-28.</w:t>
-      </w:r>
+        <w:rPr>
+          <w:rStyle w:val="Hyperlink"/>
+          <w:color w:val="auto"/>
+          <w:u w:val="none"/>
+        </w:rPr>
+        <w:t xml:space="preserve"> guide to understanding conv nets - </w:t>
+      </w:r>
+    </w:p>
+    <w:p>
+      <w:pPr>
+        <w:pStyle w:val="AMIAReference"/>
+        <w:numPr>
+          <w:ilvl w:val="0"/>
+          <w:numId w:val="0"/>
+        </w:numPr>
+        <w:ind w:left="360"/>
+      </w:pPr>
+      <w:hyperlink r:id="rId26" w:history="1">
+        <w:r>
+          <w:rPr>
+            <w:rStyle w:val="Hyperlink"/>
+          </w:rPr>
+          <w:t>https://adeshpande3.github.io/adeshpande3.github.io/A-Beginner's-Guide-To-Understanding-Convolutional-Neural-Networks/</w:t>
+        </w:r>
+      </w:hyperlink>
     </w:p>
     <w:p>
       <w:pPr>
@@ -3307,6 +4352,232 @@
 <file path=word/numbering.xml><?xml version="1.0" encoding="utf-8"?>
 <w:numbering xmlns:wpc="http://schemas.microsoft.com/office/word/2010/wordprocessingCanvas" xmlns:cx="http://schemas.microsoft.com/office/drawing/2014/chartex" xmlns:cx1="http://schemas.microsoft.com/office/drawing/2015/9/8/chartex" xmlns:cx2="http://schemas.microsoft.com/office/drawing/2015/10/21/chartex" xmlns:cx3="http://schemas.microsoft.com/office/drawing/2016/5/9/chartex" xmlns:cx4="http://schemas.microsoft.com/office/drawing/2016/5/10/chartex" xmlns:cx5="http://schemas.microsoft.com/office/drawing/2016/5/11/chartex" xmlns:cx6="http://schemas.microsoft.com/office/drawing/2016/5/12/chartex" xmlns:cx7="http://schemas.microsoft.com/office/drawing/2016/5/13/chartex" xmlns:cx8="http://schemas.microsoft.com/office/drawing/2016/5/14/chartex" xmlns:mc="http://schemas.openxmlformats.org/markup-compatibility/2006" xmlns:aink="http://schemas.microsoft.com/office/drawing/2016/ink" xmlns:am3d="http://schemas.microsoft.com/office/drawing/2017/model3d" xmlns:o="urn:schemas-microsoft-com:office:office" xmlns:r="http://schemas.openxmlformats.org/officeDocument/2006/relationships" xmlns:m="http://schemas.openxmlformats.org/officeDocument/2006/math" xmlns:v="urn:schemas-microsoft-com:vml" xmlns:wp14="http://schemas.microsoft.com/office/word/2010/wordprocessingDrawing" xmlns:wp="http://schemas.openxmlformats.org/drawingml/2006/wordprocessingDrawing" xmlns:w10="urn:schemas-microsoft-com:office:word" xmlns:w="http://schemas.openxmlformats.org/wordprocessingml/2006/main" xmlns:w14="http://schemas.microsoft.com/office/word/2010/wordml" xmlns:w15="http://schemas.microsoft.com/office/word/2012/wordml" xmlns:w16cid="http://schemas.microsoft.com/office/word/2016/wordml/cid" xmlns:w16se="http://schemas.microsoft.com/office/word/2015/wordml/symex" xmlns:wpg="http://schemas.microsoft.com/office/word/2010/wordprocessingGroup" xmlns:wpi="http://schemas.microsoft.com/office/word/2010/wordprocessingInk" xmlns:wne="http://schemas.microsoft.com/office/word/2006/wordml" xmlns:wps="http://schemas.microsoft.com/office/word/2010/wordprocessingShape" mc:Ignorable="w14 w15 w16se w16cid wp14">
   <w:abstractNum w:abstractNumId="0" w15:restartNumberingAfterBreak="0">
+    <w:nsid w:val="00AB61BA"/>
+    <w:multiLevelType w:val="hybridMultilevel"/>
+    <w:tmpl w:val="C8EEF3B0"/>
+    <w:lvl w:ilvl="0" w:tplc="04090001">
+      <w:start w:val="1"/>
+      <w:numFmt w:val="bullet"/>
+      <w:lvlText w:val=""/>
+      <w:lvlJc w:val="left"/>
+      <w:pPr>
+        <w:ind w:left="3600" w:hanging="360"/>
+      </w:pPr>
+      <w:rPr>
+        <w:rFonts w:ascii="Symbol" w:hAnsi="Symbol" w:hint="default"/>
+      </w:rPr>
+    </w:lvl>
+    <w:lvl w:ilvl="1" w:tplc="04090003" w:tentative="1">
+      <w:start w:val="1"/>
+      <w:numFmt w:val="bullet"/>
+      <w:lvlText w:val="o"/>
+      <w:lvlJc w:val="left"/>
+      <w:pPr>
+        <w:ind w:left="4320" w:hanging="360"/>
+      </w:pPr>
+      <w:rPr>
+        <w:rFonts w:ascii="Courier New" w:hAnsi="Courier New" w:cs="Courier New" w:hint="default"/>
+      </w:rPr>
+    </w:lvl>
+    <w:lvl w:ilvl="2" w:tplc="04090005" w:tentative="1">
+      <w:start w:val="1"/>
+      <w:numFmt w:val="bullet"/>
+      <w:lvlText w:val=""/>
+      <w:lvlJc w:val="left"/>
+      <w:pPr>
+        <w:ind w:left="5040" w:hanging="360"/>
+      </w:pPr>
+      <w:rPr>
+        <w:rFonts w:ascii="Wingdings" w:hAnsi="Wingdings" w:hint="default"/>
+      </w:rPr>
+    </w:lvl>
+    <w:lvl w:ilvl="3" w:tplc="04090001" w:tentative="1">
+      <w:start w:val="1"/>
+      <w:numFmt w:val="bullet"/>
+      <w:lvlText w:val=""/>
+      <w:lvlJc w:val="left"/>
+      <w:pPr>
+        <w:ind w:left="5760" w:hanging="360"/>
+      </w:pPr>
+      <w:rPr>
+        <w:rFonts w:ascii="Symbol" w:hAnsi="Symbol" w:hint="default"/>
+      </w:rPr>
+    </w:lvl>
+    <w:lvl w:ilvl="4" w:tplc="04090003" w:tentative="1">
+      <w:start w:val="1"/>
+      <w:numFmt w:val="bullet"/>
+      <w:lvlText w:val="o"/>
+      <w:lvlJc w:val="left"/>
+      <w:pPr>
+        <w:ind w:left="6480" w:hanging="360"/>
+      </w:pPr>
+      <w:rPr>
+        <w:rFonts w:ascii="Courier New" w:hAnsi="Courier New" w:cs="Courier New" w:hint="default"/>
+      </w:rPr>
+    </w:lvl>
+    <w:lvl w:ilvl="5" w:tplc="04090005" w:tentative="1">
+      <w:start w:val="1"/>
+      <w:numFmt w:val="bullet"/>
+      <w:lvlText w:val=""/>
+      <w:lvlJc w:val="left"/>
+      <w:pPr>
+        <w:ind w:left="7200" w:hanging="360"/>
+      </w:pPr>
+      <w:rPr>
+        <w:rFonts w:ascii="Wingdings" w:hAnsi="Wingdings" w:hint="default"/>
+      </w:rPr>
+    </w:lvl>
+    <w:lvl w:ilvl="6" w:tplc="04090001" w:tentative="1">
+      <w:start w:val="1"/>
+      <w:numFmt w:val="bullet"/>
+      <w:lvlText w:val=""/>
+      <w:lvlJc w:val="left"/>
+      <w:pPr>
+        <w:ind w:left="7920" w:hanging="360"/>
+      </w:pPr>
+      <w:rPr>
+        <w:rFonts w:ascii="Symbol" w:hAnsi="Symbol" w:hint="default"/>
+      </w:rPr>
+    </w:lvl>
+    <w:lvl w:ilvl="7" w:tplc="04090003" w:tentative="1">
+      <w:start w:val="1"/>
+      <w:numFmt w:val="bullet"/>
+      <w:lvlText w:val="o"/>
+      <w:lvlJc w:val="left"/>
+      <w:pPr>
+        <w:ind w:left="8640" w:hanging="360"/>
+      </w:pPr>
+      <w:rPr>
+        <w:rFonts w:ascii="Courier New" w:hAnsi="Courier New" w:cs="Courier New" w:hint="default"/>
+      </w:rPr>
+    </w:lvl>
+    <w:lvl w:ilvl="8" w:tplc="04090005" w:tentative="1">
+      <w:start w:val="1"/>
+      <w:numFmt w:val="bullet"/>
+      <w:lvlText w:val=""/>
+      <w:lvlJc w:val="left"/>
+      <w:pPr>
+        <w:ind w:left="9360" w:hanging="360"/>
+      </w:pPr>
+      <w:rPr>
+        <w:rFonts w:ascii="Wingdings" w:hAnsi="Wingdings" w:hint="default"/>
+      </w:rPr>
+    </w:lvl>
+  </w:abstractNum>
+  <w:abstractNum w:abstractNumId="1" w15:restartNumberingAfterBreak="0">
+    <w:nsid w:val="03463540"/>
+    <w:multiLevelType w:val="hybridMultilevel"/>
+    <w:tmpl w:val="254C29F6"/>
+    <w:lvl w:ilvl="0" w:tplc="04090001">
+      <w:start w:val="1"/>
+      <w:numFmt w:val="bullet"/>
+      <w:lvlText w:val=""/>
+      <w:lvlJc w:val="left"/>
+      <w:pPr>
+        <w:ind w:left="720" w:hanging="360"/>
+      </w:pPr>
+      <w:rPr>
+        <w:rFonts w:ascii="Symbol" w:hAnsi="Symbol" w:hint="default"/>
+      </w:rPr>
+    </w:lvl>
+    <w:lvl w:ilvl="1" w:tplc="04090003" w:tentative="1">
+      <w:start w:val="1"/>
+      <w:numFmt w:val="bullet"/>
+      <w:lvlText w:val="o"/>
+      <w:lvlJc w:val="left"/>
+      <w:pPr>
+        <w:ind w:left="1440" w:hanging="360"/>
+      </w:pPr>
+      <w:rPr>
+        <w:rFonts w:ascii="Courier New" w:hAnsi="Courier New" w:cs="Courier New" w:hint="default"/>
+      </w:rPr>
+    </w:lvl>
+    <w:lvl w:ilvl="2" w:tplc="04090005" w:tentative="1">
+      <w:start w:val="1"/>
+      <w:numFmt w:val="bullet"/>
+      <w:lvlText w:val=""/>
+      <w:lvlJc w:val="left"/>
+      <w:pPr>
+        <w:ind w:left="2160" w:hanging="360"/>
+      </w:pPr>
+      <w:rPr>
+        <w:rFonts w:ascii="Wingdings" w:hAnsi="Wingdings" w:hint="default"/>
+      </w:rPr>
+    </w:lvl>
+    <w:lvl w:ilvl="3" w:tplc="04090001" w:tentative="1">
+      <w:start w:val="1"/>
+      <w:numFmt w:val="bullet"/>
+      <w:lvlText w:val=""/>
+      <w:lvlJc w:val="left"/>
+      <w:pPr>
+        <w:ind w:left="2880" w:hanging="360"/>
+      </w:pPr>
+      <w:rPr>
+        <w:rFonts w:ascii="Symbol" w:hAnsi="Symbol" w:hint="default"/>
+      </w:rPr>
+    </w:lvl>
+    <w:lvl w:ilvl="4" w:tplc="04090003" w:tentative="1">
+      <w:start w:val="1"/>
+      <w:numFmt w:val="bullet"/>
+      <w:lvlText w:val="o"/>
+      <w:lvlJc w:val="left"/>
+      <w:pPr>
+        <w:ind w:left="3600" w:hanging="360"/>
+      </w:pPr>
+      <w:rPr>
+        <w:rFonts w:ascii="Courier New" w:hAnsi="Courier New" w:cs="Courier New" w:hint="default"/>
+      </w:rPr>
+    </w:lvl>
+    <w:lvl w:ilvl="5" w:tplc="04090005" w:tentative="1">
+      <w:start w:val="1"/>
+      <w:numFmt w:val="bullet"/>
+      <w:lvlText w:val=""/>
+      <w:lvlJc w:val="left"/>
+      <w:pPr>
+        <w:ind w:left="4320" w:hanging="360"/>
+      </w:pPr>
+      <w:rPr>
+        <w:rFonts w:ascii="Wingdings" w:hAnsi="Wingdings" w:hint="default"/>
+      </w:rPr>
+    </w:lvl>
+    <w:lvl w:ilvl="6" w:tplc="04090001" w:tentative="1">
+      <w:start w:val="1"/>
+      <w:numFmt w:val="bullet"/>
+      <w:lvlText w:val=""/>
+      <w:lvlJc w:val="left"/>
+      <w:pPr>
+        <w:ind w:left="5040" w:hanging="360"/>
+      </w:pPr>
+      <w:rPr>
+        <w:rFonts w:ascii="Symbol" w:hAnsi="Symbol" w:hint="default"/>
+      </w:rPr>
+    </w:lvl>
+    <w:lvl w:ilvl="7" w:tplc="04090003" w:tentative="1">
+      <w:start w:val="1"/>
+      <w:numFmt w:val="bullet"/>
+      <w:lvlText w:val="o"/>
+      <w:lvlJc w:val="left"/>
+      <w:pPr>
+        <w:ind w:left="5760" w:hanging="360"/>
+      </w:pPr>
+      <w:rPr>
+        <w:rFonts w:ascii="Courier New" w:hAnsi="Courier New" w:cs="Courier New" w:hint="default"/>
+      </w:rPr>
+    </w:lvl>
+    <w:lvl w:ilvl="8" w:tplc="04090005" w:tentative="1">
+      <w:start w:val="1"/>
+      <w:numFmt w:val="bullet"/>
+      <w:lvlText w:val=""/>
+      <w:lvlJc w:val="left"/>
+      <w:pPr>
+        <w:ind w:left="6480" w:hanging="360"/>
+      </w:pPr>
+      <w:rPr>
+        <w:rFonts w:ascii="Wingdings" w:hAnsi="Wingdings" w:hint="default"/>
+      </w:rPr>
+    </w:lvl>
+  </w:abstractNum>
+  <w:abstractNum w:abstractNumId="2" w15:restartNumberingAfterBreak="0">
     <w:nsid w:val="069537C8"/>
     <w:multiLevelType w:val="singleLevel"/>
     <w:tmpl w:val="B9C09148"/>
@@ -3327,7 +4598,7 @@
       </w:rPr>
     </w:lvl>
   </w:abstractNum>
-  <w:abstractNum w:abstractNumId="1" w15:restartNumberingAfterBreak="0">
+  <w:abstractNum w:abstractNumId="3" w15:restartNumberingAfterBreak="0">
     <w:nsid w:val="07417F14"/>
     <w:multiLevelType w:val="hybridMultilevel"/>
     <w:tmpl w:val="D2AA57A2"/>
@@ -3440,7 +4711,120 @@
       </w:rPr>
     </w:lvl>
   </w:abstractNum>
-  <w:abstractNum w:abstractNumId="2" w15:restartNumberingAfterBreak="0">
+  <w:abstractNum w:abstractNumId="4" w15:restartNumberingAfterBreak="0">
+    <w:nsid w:val="0FAE2F70"/>
+    <w:multiLevelType w:val="hybridMultilevel"/>
+    <w:tmpl w:val="3FCCEE40"/>
+    <w:lvl w:ilvl="0" w:tplc="04090001">
+      <w:start w:val="1"/>
+      <w:numFmt w:val="bullet"/>
+      <w:lvlText w:val=""/>
+      <w:lvlJc w:val="left"/>
+      <w:pPr>
+        <w:ind w:left="720" w:hanging="360"/>
+      </w:pPr>
+      <w:rPr>
+        <w:rFonts w:ascii="Symbol" w:hAnsi="Symbol" w:hint="default"/>
+      </w:rPr>
+    </w:lvl>
+    <w:lvl w:ilvl="1" w:tplc="04090003" w:tentative="1">
+      <w:start w:val="1"/>
+      <w:numFmt w:val="bullet"/>
+      <w:lvlText w:val="o"/>
+      <w:lvlJc w:val="left"/>
+      <w:pPr>
+        <w:ind w:left="1440" w:hanging="360"/>
+      </w:pPr>
+      <w:rPr>
+        <w:rFonts w:ascii="Courier New" w:hAnsi="Courier New" w:cs="Courier New" w:hint="default"/>
+      </w:rPr>
+    </w:lvl>
+    <w:lvl w:ilvl="2" w:tplc="04090005" w:tentative="1">
+      <w:start w:val="1"/>
+      <w:numFmt w:val="bullet"/>
+      <w:lvlText w:val=""/>
+      <w:lvlJc w:val="left"/>
+      <w:pPr>
+        <w:ind w:left="2160" w:hanging="360"/>
+      </w:pPr>
+      <w:rPr>
+        <w:rFonts w:ascii="Wingdings" w:hAnsi="Wingdings" w:hint="default"/>
+      </w:rPr>
+    </w:lvl>
+    <w:lvl w:ilvl="3" w:tplc="04090001" w:tentative="1">
+      <w:start w:val="1"/>
+      <w:numFmt w:val="bullet"/>
+      <w:lvlText w:val=""/>
+      <w:lvlJc w:val="left"/>
+      <w:pPr>
+        <w:ind w:left="2880" w:hanging="360"/>
+      </w:pPr>
+      <w:rPr>
+        <w:rFonts w:ascii="Symbol" w:hAnsi="Symbol" w:hint="default"/>
+      </w:rPr>
+    </w:lvl>
+    <w:lvl w:ilvl="4" w:tplc="04090003" w:tentative="1">
+      <w:start w:val="1"/>
+      <w:numFmt w:val="bullet"/>
+      <w:lvlText w:val="o"/>
+      <w:lvlJc w:val="left"/>
+      <w:pPr>
+        <w:ind w:left="3600" w:hanging="360"/>
+      </w:pPr>
+      <w:rPr>
+        <w:rFonts w:ascii="Courier New" w:hAnsi="Courier New" w:cs="Courier New" w:hint="default"/>
+      </w:rPr>
+    </w:lvl>
+    <w:lvl w:ilvl="5" w:tplc="04090005" w:tentative="1">
+      <w:start w:val="1"/>
+      <w:numFmt w:val="bullet"/>
+      <w:lvlText w:val=""/>
+      <w:lvlJc w:val="left"/>
+      <w:pPr>
+        <w:ind w:left="4320" w:hanging="360"/>
+      </w:pPr>
+      <w:rPr>
+        <w:rFonts w:ascii="Wingdings" w:hAnsi="Wingdings" w:hint="default"/>
+      </w:rPr>
+    </w:lvl>
+    <w:lvl w:ilvl="6" w:tplc="04090001" w:tentative="1">
+      <w:start w:val="1"/>
+      <w:numFmt w:val="bullet"/>
+      <w:lvlText w:val=""/>
+      <w:lvlJc w:val="left"/>
+      <w:pPr>
+        <w:ind w:left="5040" w:hanging="360"/>
+      </w:pPr>
+      <w:rPr>
+        <w:rFonts w:ascii="Symbol" w:hAnsi="Symbol" w:hint="default"/>
+      </w:rPr>
+    </w:lvl>
+    <w:lvl w:ilvl="7" w:tplc="04090003" w:tentative="1">
+      <w:start w:val="1"/>
+      <w:numFmt w:val="bullet"/>
+      <w:lvlText w:val="o"/>
+      <w:lvlJc w:val="left"/>
+      <w:pPr>
+        <w:ind w:left="5760" w:hanging="360"/>
+      </w:pPr>
+      <w:rPr>
+        <w:rFonts w:ascii="Courier New" w:hAnsi="Courier New" w:cs="Courier New" w:hint="default"/>
+      </w:rPr>
+    </w:lvl>
+    <w:lvl w:ilvl="8" w:tplc="04090005" w:tentative="1">
+      <w:start w:val="1"/>
+      <w:numFmt w:val="bullet"/>
+      <w:lvlText w:val=""/>
+      <w:lvlJc w:val="left"/>
+      <w:pPr>
+        <w:ind w:left="6480" w:hanging="360"/>
+      </w:pPr>
+      <w:rPr>
+        <w:rFonts w:ascii="Wingdings" w:hAnsi="Wingdings" w:hint="default"/>
+      </w:rPr>
+    </w:lvl>
+  </w:abstractNum>
+  <w:abstractNum w:abstractNumId="5" w15:restartNumberingAfterBreak="0">
     <w:nsid w:val="15580D7C"/>
     <w:multiLevelType w:val="hybridMultilevel"/>
     <w:tmpl w:val="F342E098"/>
@@ -3529,7 +4913,7 @@
       </w:pPr>
     </w:lvl>
   </w:abstractNum>
-  <w:abstractNum w:abstractNumId="3" w15:restartNumberingAfterBreak="0">
+  <w:abstractNum w:abstractNumId="6" w15:restartNumberingAfterBreak="0">
     <w:nsid w:val="284D3EEC"/>
     <w:multiLevelType w:val="hybridMultilevel"/>
     <w:tmpl w:val="6FEAC2C4"/>
@@ -3615,7 +4999,233 @@
       </w:pPr>
     </w:lvl>
   </w:abstractNum>
-  <w:abstractNum w:abstractNumId="4" w15:restartNumberingAfterBreak="0">
+  <w:abstractNum w:abstractNumId="7" w15:restartNumberingAfterBreak="0">
+    <w:nsid w:val="358F5FF7"/>
+    <w:multiLevelType w:val="hybridMultilevel"/>
+    <w:tmpl w:val="9D7E72D0"/>
+    <w:lvl w:ilvl="0" w:tplc="04090001">
+      <w:start w:val="1"/>
+      <w:numFmt w:val="bullet"/>
+      <w:lvlText w:val=""/>
+      <w:lvlJc w:val="left"/>
+      <w:pPr>
+        <w:ind w:left="3600" w:hanging="360"/>
+      </w:pPr>
+      <w:rPr>
+        <w:rFonts w:ascii="Symbol" w:hAnsi="Symbol" w:hint="default"/>
+      </w:rPr>
+    </w:lvl>
+    <w:lvl w:ilvl="1" w:tplc="04090003" w:tentative="1">
+      <w:start w:val="1"/>
+      <w:numFmt w:val="bullet"/>
+      <w:lvlText w:val="o"/>
+      <w:lvlJc w:val="left"/>
+      <w:pPr>
+        <w:ind w:left="4320" w:hanging="360"/>
+      </w:pPr>
+      <w:rPr>
+        <w:rFonts w:ascii="Courier New" w:hAnsi="Courier New" w:cs="Courier New" w:hint="default"/>
+      </w:rPr>
+    </w:lvl>
+    <w:lvl w:ilvl="2" w:tplc="04090005" w:tentative="1">
+      <w:start w:val="1"/>
+      <w:numFmt w:val="bullet"/>
+      <w:lvlText w:val=""/>
+      <w:lvlJc w:val="left"/>
+      <w:pPr>
+        <w:ind w:left="5040" w:hanging="360"/>
+      </w:pPr>
+      <w:rPr>
+        <w:rFonts w:ascii="Wingdings" w:hAnsi="Wingdings" w:hint="default"/>
+      </w:rPr>
+    </w:lvl>
+    <w:lvl w:ilvl="3" w:tplc="04090001" w:tentative="1">
+      <w:start w:val="1"/>
+      <w:numFmt w:val="bullet"/>
+      <w:lvlText w:val=""/>
+      <w:lvlJc w:val="left"/>
+      <w:pPr>
+        <w:ind w:left="5760" w:hanging="360"/>
+      </w:pPr>
+      <w:rPr>
+        <w:rFonts w:ascii="Symbol" w:hAnsi="Symbol" w:hint="default"/>
+      </w:rPr>
+    </w:lvl>
+    <w:lvl w:ilvl="4" w:tplc="04090003" w:tentative="1">
+      <w:start w:val="1"/>
+      <w:numFmt w:val="bullet"/>
+      <w:lvlText w:val="o"/>
+      <w:lvlJc w:val="left"/>
+      <w:pPr>
+        <w:ind w:left="6480" w:hanging="360"/>
+      </w:pPr>
+      <w:rPr>
+        <w:rFonts w:ascii="Courier New" w:hAnsi="Courier New" w:cs="Courier New" w:hint="default"/>
+      </w:rPr>
+    </w:lvl>
+    <w:lvl w:ilvl="5" w:tplc="04090005" w:tentative="1">
+      <w:start w:val="1"/>
+      <w:numFmt w:val="bullet"/>
+      <w:lvlText w:val=""/>
+      <w:lvlJc w:val="left"/>
+      <w:pPr>
+        <w:ind w:left="7200" w:hanging="360"/>
+      </w:pPr>
+      <w:rPr>
+        <w:rFonts w:ascii="Wingdings" w:hAnsi="Wingdings" w:hint="default"/>
+      </w:rPr>
+    </w:lvl>
+    <w:lvl w:ilvl="6" w:tplc="04090001" w:tentative="1">
+      <w:start w:val="1"/>
+      <w:numFmt w:val="bullet"/>
+      <w:lvlText w:val=""/>
+      <w:lvlJc w:val="left"/>
+      <w:pPr>
+        <w:ind w:left="7920" w:hanging="360"/>
+      </w:pPr>
+      <w:rPr>
+        <w:rFonts w:ascii="Symbol" w:hAnsi="Symbol" w:hint="default"/>
+      </w:rPr>
+    </w:lvl>
+    <w:lvl w:ilvl="7" w:tplc="04090003" w:tentative="1">
+      <w:start w:val="1"/>
+      <w:numFmt w:val="bullet"/>
+      <w:lvlText w:val="o"/>
+      <w:lvlJc w:val="left"/>
+      <w:pPr>
+        <w:ind w:left="8640" w:hanging="360"/>
+      </w:pPr>
+      <w:rPr>
+        <w:rFonts w:ascii="Courier New" w:hAnsi="Courier New" w:cs="Courier New" w:hint="default"/>
+      </w:rPr>
+    </w:lvl>
+    <w:lvl w:ilvl="8" w:tplc="04090005" w:tentative="1">
+      <w:start w:val="1"/>
+      <w:numFmt w:val="bullet"/>
+      <w:lvlText w:val=""/>
+      <w:lvlJc w:val="left"/>
+      <w:pPr>
+        <w:ind w:left="9360" w:hanging="360"/>
+      </w:pPr>
+      <w:rPr>
+        <w:rFonts w:ascii="Wingdings" w:hAnsi="Wingdings" w:hint="default"/>
+      </w:rPr>
+    </w:lvl>
+  </w:abstractNum>
+  <w:abstractNum w:abstractNumId="8" w15:restartNumberingAfterBreak="0">
+    <w:nsid w:val="55001EE6"/>
+    <w:multiLevelType w:val="hybridMultilevel"/>
+    <w:tmpl w:val="B4048BC0"/>
+    <w:lvl w:ilvl="0" w:tplc="04090001">
+      <w:start w:val="1"/>
+      <w:numFmt w:val="bullet"/>
+      <w:lvlText w:val=""/>
+      <w:lvlJc w:val="left"/>
+      <w:pPr>
+        <w:ind w:left="360" w:hanging="360"/>
+      </w:pPr>
+      <w:rPr>
+        <w:rFonts w:ascii="Symbol" w:hAnsi="Symbol" w:hint="default"/>
+      </w:rPr>
+    </w:lvl>
+    <w:lvl w:ilvl="1" w:tplc="04090003" w:tentative="1">
+      <w:start w:val="1"/>
+      <w:numFmt w:val="bullet"/>
+      <w:lvlText w:val="o"/>
+      <w:lvlJc w:val="left"/>
+      <w:pPr>
+        <w:ind w:left="1080" w:hanging="360"/>
+      </w:pPr>
+      <w:rPr>
+        <w:rFonts w:ascii="Courier New" w:hAnsi="Courier New" w:cs="Courier New" w:hint="default"/>
+      </w:rPr>
+    </w:lvl>
+    <w:lvl w:ilvl="2" w:tplc="04090005" w:tentative="1">
+      <w:start w:val="1"/>
+      <w:numFmt w:val="bullet"/>
+      <w:lvlText w:val=""/>
+      <w:lvlJc w:val="left"/>
+      <w:pPr>
+        <w:ind w:left="1800" w:hanging="360"/>
+      </w:pPr>
+      <w:rPr>
+        <w:rFonts w:ascii="Wingdings" w:hAnsi="Wingdings" w:hint="default"/>
+      </w:rPr>
+    </w:lvl>
+    <w:lvl w:ilvl="3" w:tplc="04090001" w:tentative="1">
+      <w:start w:val="1"/>
+      <w:numFmt w:val="bullet"/>
+      <w:lvlText w:val=""/>
+      <w:lvlJc w:val="left"/>
+      <w:pPr>
+        <w:ind w:left="2520" w:hanging="360"/>
+      </w:pPr>
+      <w:rPr>
+        <w:rFonts w:ascii="Symbol" w:hAnsi="Symbol" w:hint="default"/>
+      </w:rPr>
+    </w:lvl>
+    <w:lvl w:ilvl="4" w:tplc="04090003" w:tentative="1">
+      <w:start w:val="1"/>
+      <w:numFmt w:val="bullet"/>
+      <w:lvlText w:val="o"/>
+      <w:lvlJc w:val="left"/>
+      <w:pPr>
+        <w:ind w:left="3240" w:hanging="360"/>
+      </w:pPr>
+      <w:rPr>
+        <w:rFonts w:ascii="Courier New" w:hAnsi="Courier New" w:cs="Courier New" w:hint="default"/>
+      </w:rPr>
+    </w:lvl>
+    <w:lvl w:ilvl="5" w:tplc="04090005" w:tentative="1">
+      <w:start w:val="1"/>
+      <w:numFmt w:val="bullet"/>
+      <w:lvlText w:val=""/>
+      <w:lvlJc w:val="left"/>
+      <w:pPr>
+        <w:ind w:left="3960" w:hanging="360"/>
+      </w:pPr>
+      <w:rPr>
+        <w:rFonts w:ascii="Wingdings" w:hAnsi="Wingdings" w:hint="default"/>
+      </w:rPr>
+    </w:lvl>
+    <w:lvl w:ilvl="6" w:tplc="04090001" w:tentative="1">
+      <w:start w:val="1"/>
+      <w:numFmt w:val="bullet"/>
+      <w:lvlText w:val=""/>
+      <w:lvlJc w:val="left"/>
+      <w:pPr>
+        <w:ind w:left="4680" w:hanging="360"/>
+      </w:pPr>
+      <w:rPr>
+        <w:rFonts w:ascii="Symbol" w:hAnsi="Symbol" w:hint="default"/>
+      </w:rPr>
+    </w:lvl>
+    <w:lvl w:ilvl="7" w:tplc="04090003" w:tentative="1">
+      <w:start w:val="1"/>
+      <w:numFmt w:val="bullet"/>
+      <w:lvlText w:val="o"/>
+      <w:lvlJc w:val="left"/>
+      <w:pPr>
+        <w:ind w:left="5400" w:hanging="360"/>
+      </w:pPr>
+      <w:rPr>
+        <w:rFonts w:ascii="Courier New" w:hAnsi="Courier New" w:cs="Courier New" w:hint="default"/>
+      </w:rPr>
+    </w:lvl>
+    <w:lvl w:ilvl="8" w:tplc="04090005" w:tentative="1">
+      <w:start w:val="1"/>
+      <w:numFmt w:val="bullet"/>
+      <w:lvlText w:val=""/>
+      <w:lvlJc w:val="left"/>
+      <w:pPr>
+        <w:ind w:left="6120" w:hanging="360"/>
+      </w:pPr>
+      <w:rPr>
+        <w:rFonts w:ascii="Wingdings" w:hAnsi="Wingdings" w:hint="default"/>
+      </w:rPr>
+    </w:lvl>
+  </w:abstractNum>
+  <w:abstractNum w:abstractNumId="9" w15:restartNumberingAfterBreak="0">
     <w:nsid w:val="57314A1C"/>
     <w:multiLevelType w:val="hybridMultilevel"/>
     <w:tmpl w:val="6FEAC2C4"/>
@@ -3701,7 +5311,120 @@
       </w:pPr>
     </w:lvl>
   </w:abstractNum>
-  <w:abstractNum w:abstractNumId="5" w15:restartNumberingAfterBreak="0">
+  <w:abstractNum w:abstractNumId="10" w15:restartNumberingAfterBreak="0">
+    <w:nsid w:val="69FE1556"/>
+    <w:multiLevelType w:val="hybridMultilevel"/>
+    <w:tmpl w:val="4DAE716A"/>
+    <w:lvl w:ilvl="0" w:tplc="04090001">
+      <w:start w:val="1"/>
+      <w:numFmt w:val="bullet"/>
+      <w:lvlText w:val=""/>
+      <w:lvlJc w:val="left"/>
+      <w:pPr>
+        <w:ind w:left="3600" w:hanging="360"/>
+      </w:pPr>
+      <w:rPr>
+        <w:rFonts w:ascii="Symbol" w:hAnsi="Symbol" w:hint="default"/>
+      </w:rPr>
+    </w:lvl>
+    <w:lvl w:ilvl="1" w:tplc="04090003" w:tentative="1">
+      <w:start w:val="1"/>
+      <w:numFmt w:val="bullet"/>
+      <w:lvlText w:val="o"/>
+      <w:lvlJc w:val="left"/>
+      <w:pPr>
+        <w:ind w:left="4320" w:hanging="360"/>
+      </w:pPr>
+      <w:rPr>
+        <w:rFonts w:ascii="Courier New" w:hAnsi="Courier New" w:cs="Courier New" w:hint="default"/>
+      </w:rPr>
+    </w:lvl>
+    <w:lvl w:ilvl="2" w:tplc="04090005" w:tentative="1">
+      <w:start w:val="1"/>
+      <w:numFmt w:val="bullet"/>
+      <w:lvlText w:val=""/>
+      <w:lvlJc w:val="left"/>
+      <w:pPr>
+        <w:ind w:left="5040" w:hanging="360"/>
+      </w:pPr>
+      <w:rPr>
+        <w:rFonts w:ascii="Wingdings" w:hAnsi="Wingdings" w:hint="default"/>
+      </w:rPr>
+    </w:lvl>
+    <w:lvl w:ilvl="3" w:tplc="04090001" w:tentative="1">
+      <w:start w:val="1"/>
+      <w:numFmt w:val="bullet"/>
+      <w:lvlText w:val=""/>
+      <w:lvlJc w:val="left"/>
+      <w:pPr>
+        <w:ind w:left="5760" w:hanging="360"/>
+      </w:pPr>
+      <w:rPr>
+        <w:rFonts w:ascii="Symbol" w:hAnsi="Symbol" w:hint="default"/>
+      </w:rPr>
+    </w:lvl>
+    <w:lvl w:ilvl="4" w:tplc="04090003" w:tentative="1">
+      <w:start w:val="1"/>
+      <w:numFmt w:val="bullet"/>
+      <w:lvlText w:val="o"/>
+      <w:lvlJc w:val="left"/>
+      <w:pPr>
+        <w:ind w:left="6480" w:hanging="360"/>
+      </w:pPr>
+      <w:rPr>
+        <w:rFonts w:ascii="Courier New" w:hAnsi="Courier New" w:cs="Courier New" w:hint="default"/>
+      </w:rPr>
+    </w:lvl>
+    <w:lvl w:ilvl="5" w:tplc="04090005" w:tentative="1">
+      <w:start w:val="1"/>
+      <w:numFmt w:val="bullet"/>
+      <w:lvlText w:val=""/>
+      <w:lvlJc w:val="left"/>
+      <w:pPr>
+        <w:ind w:left="7200" w:hanging="360"/>
+      </w:pPr>
+      <w:rPr>
+        <w:rFonts w:ascii="Wingdings" w:hAnsi="Wingdings" w:hint="default"/>
+      </w:rPr>
+    </w:lvl>
+    <w:lvl w:ilvl="6" w:tplc="04090001" w:tentative="1">
+      <w:start w:val="1"/>
+      <w:numFmt w:val="bullet"/>
+      <w:lvlText w:val=""/>
+      <w:lvlJc w:val="left"/>
+      <w:pPr>
+        <w:ind w:left="7920" w:hanging="360"/>
+      </w:pPr>
+      <w:rPr>
+        <w:rFonts w:ascii="Symbol" w:hAnsi="Symbol" w:hint="default"/>
+      </w:rPr>
+    </w:lvl>
+    <w:lvl w:ilvl="7" w:tplc="04090003" w:tentative="1">
+      <w:start w:val="1"/>
+      <w:numFmt w:val="bullet"/>
+      <w:lvlText w:val="o"/>
+      <w:lvlJc w:val="left"/>
+      <w:pPr>
+        <w:ind w:left="8640" w:hanging="360"/>
+      </w:pPr>
+      <w:rPr>
+        <w:rFonts w:ascii="Courier New" w:hAnsi="Courier New" w:cs="Courier New" w:hint="default"/>
+      </w:rPr>
+    </w:lvl>
+    <w:lvl w:ilvl="8" w:tplc="04090005" w:tentative="1">
+      <w:start w:val="1"/>
+      <w:numFmt w:val="bullet"/>
+      <w:lvlText w:val=""/>
+      <w:lvlJc w:val="left"/>
+      <w:pPr>
+        <w:ind w:left="9360" w:hanging="360"/>
+      </w:pPr>
+      <w:rPr>
+        <w:rFonts w:ascii="Wingdings" w:hAnsi="Wingdings" w:hint="default"/>
+      </w:rPr>
+    </w:lvl>
+  </w:abstractNum>
+  <w:abstractNum w:abstractNumId="11" w15:restartNumberingAfterBreak="0">
     <w:nsid w:val="7A404BB2"/>
     <w:multiLevelType w:val="multilevel"/>
     <w:tmpl w:val="4B3492FA"/>
@@ -3819,22 +5542,40 @@
     </w:lvl>
   </w:abstractNum>
   <w:num w:numId="1">
+    <w:abstractNumId w:val="2"/>
+  </w:num>
+  <w:num w:numId="2">
+    <w:abstractNumId w:val="11"/>
+  </w:num>
+  <w:num w:numId="3">
+    <w:abstractNumId w:val="3"/>
+  </w:num>
+  <w:num w:numId="4">
+    <w:abstractNumId w:val="6"/>
+  </w:num>
+  <w:num w:numId="5">
+    <w:abstractNumId w:val="9"/>
+  </w:num>
+  <w:num w:numId="6">
+    <w:abstractNumId w:val="5"/>
+  </w:num>
+  <w:num w:numId="7">
+    <w:abstractNumId w:val="10"/>
+  </w:num>
+  <w:num w:numId="8">
+    <w:abstractNumId w:val="4"/>
+  </w:num>
+  <w:num w:numId="9">
     <w:abstractNumId w:val="0"/>
   </w:num>
-  <w:num w:numId="2">
-    <w:abstractNumId w:val="5"/>
+  <w:num w:numId="10">
+    <w:abstractNumId w:val="7"/>
   </w:num>
-  <w:num w:numId="3">
+  <w:num w:numId="11">
     <w:abstractNumId w:val="1"/>
   </w:num>
-  <w:num w:numId="4">
-    <w:abstractNumId w:val="3"/>
-  </w:num>
-  <w:num w:numId="5">
-    <w:abstractNumId w:val="4"/>
-  </w:num>
-  <w:num w:numId="6">
-    <w:abstractNumId w:val="2"/>
+  <w:num w:numId="12">
+    <w:abstractNumId w:val="8"/>
   </w:num>
 </w:numbering>
 </file>

</xml_diff>